<commit_message>
New files for 2023
</commit_message>
<xml_diff>
--- a/public/3-Publishing Agreement.docx
+++ b/public/3-Publishing Agreement.docx
@@ -1,6 +1,6 @@
 
 <file path=word/document.xml><?xml version="1.0" encoding="utf-8"?>
-<w:document xmlns:wpc="http://schemas.microsoft.com/office/word/2010/wordprocessingCanvas" xmlns:cx="http://schemas.microsoft.com/office/drawing/2014/chartex" xmlns:cx1="http://schemas.microsoft.com/office/drawing/2015/9/8/chartex" xmlns:cx2="http://schemas.microsoft.com/office/drawing/2015/10/21/chartex" xmlns:cx3="http://schemas.microsoft.com/office/drawing/2016/5/9/chartex" xmlns:cx4="http://schemas.microsoft.com/office/drawing/2016/5/10/chartex" xmlns:cx5="http://schemas.microsoft.com/office/drawing/2016/5/11/chartex" xmlns:cx6="http://schemas.microsoft.com/office/drawing/2016/5/12/chartex" xmlns:cx7="http://schemas.microsoft.com/office/drawing/2016/5/13/chartex" xmlns:cx8="http://schemas.microsoft.com/office/drawing/2016/5/14/chartex" xmlns:mc="http://schemas.openxmlformats.org/markup-compatibility/2006" xmlns:aink="http://schemas.microsoft.com/office/drawing/2016/ink" xmlns:am3d="http://schemas.microsoft.com/office/drawing/2017/model3d" xmlns:o="urn:schemas-microsoft-com:office:office" xmlns:r="http://schemas.openxmlformats.org/officeDocument/2006/relationships" xmlns:m="http://schemas.openxmlformats.org/officeDocument/2006/math" xmlns:v="urn:schemas-microsoft-com:vml" xmlns:wp14="http://schemas.microsoft.com/office/word/2010/wordprocessingDrawing" xmlns:wp="http://schemas.openxmlformats.org/drawingml/2006/wordprocessingDrawing" xmlns:w10="urn:schemas-microsoft-com:office:word" xmlns:w="http://schemas.openxmlformats.org/wordprocessingml/2006/main" xmlns:w14="http://schemas.microsoft.com/office/word/2010/wordml" xmlns:w15="http://schemas.microsoft.com/office/word/2012/wordml" xmlns:w16cex="http://schemas.microsoft.com/office/word/2018/wordml/cex" xmlns:w16cid="http://schemas.microsoft.com/office/word/2016/wordml/cid" xmlns:w16="http://schemas.microsoft.com/office/word/2018/wordml" xmlns:w16sdtdh="http://schemas.microsoft.com/office/word/2020/wordml/sdtdatahash" xmlns:w16se="http://schemas.microsoft.com/office/word/2015/wordml/symex" xmlns:wpg="http://schemas.microsoft.com/office/word/2010/wordprocessingGroup" xmlns:wpi="http://schemas.microsoft.com/office/word/2010/wordprocessingInk" xmlns:wne="http://schemas.microsoft.com/office/word/2006/wordml" xmlns:wps="http://schemas.microsoft.com/office/word/2010/wordprocessingShape" mc:Ignorable="w14 w15 w16se w16cid w16 w16cex w16sdtdh wp14">
+<w:document xmlns:wpc="http://schemas.microsoft.com/office/word/2010/wordprocessingCanvas" xmlns:cx="http://schemas.microsoft.com/office/drawing/2014/chartex" xmlns:cx1="http://schemas.microsoft.com/office/drawing/2015/9/8/chartex" xmlns:cx2="http://schemas.microsoft.com/office/drawing/2015/10/21/chartex" xmlns:cx3="http://schemas.microsoft.com/office/drawing/2016/5/9/chartex" xmlns:cx4="http://schemas.microsoft.com/office/drawing/2016/5/10/chartex" xmlns:cx5="http://schemas.microsoft.com/office/drawing/2016/5/11/chartex" xmlns:cx6="http://schemas.microsoft.com/office/drawing/2016/5/12/chartex" xmlns:cx7="http://schemas.microsoft.com/office/drawing/2016/5/13/chartex" xmlns:cx8="http://schemas.microsoft.com/office/drawing/2016/5/14/chartex" xmlns:mc="http://schemas.openxmlformats.org/markup-compatibility/2006" xmlns:aink="http://schemas.microsoft.com/office/drawing/2016/ink" xmlns:am3d="http://schemas.microsoft.com/office/drawing/2017/model3d" xmlns:o="urn:schemas-microsoft-com:office:office" xmlns:oel="http://schemas.microsoft.com/office/2019/extlst" xmlns:r="http://schemas.openxmlformats.org/officeDocument/2006/relationships" xmlns:m="http://schemas.openxmlformats.org/officeDocument/2006/math" xmlns:v="urn:schemas-microsoft-com:vml" xmlns:wp14="http://schemas.microsoft.com/office/word/2010/wordprocessingDrawing" xmlns:wp="http://schemas.openxmlformats.org/drawingml/2006/wordprocessingDrawing" xmlns:w10="urn:schemas-microsoft-com:office:word" xmlns:w="http://schemas.openxmlformats.org/wordprocessingml/2006/main" xmlns:w14="http://schemas.microsoft.com/office/word/2010/wordml" xmlns:w15="http://schemas.microsoft.com/office/word/2012/wordml" xmlns:w16cex="http://schemas.microsoft.com/office/word/2018/wordml/cex" xmlns:w16cid="http://schemas.microsoft.com/office/word/2016/wordml/cid" xmlns:w16="http://schemas.microsoft.com/office/word/2018/wordml" xmlns:w16sdtdh="http://schemas.microsoft.com/office/word/2020/wordml/sdtdatahash" xmlns:w16se="http://schemas.microsoft.com/office/word/2015/wordml/symex" xmlns:wpg="http://schemas.microsoft.com/office/word/2010/wordprocessingGroup" xmlns:wpi="http://schemas.microsoft.com/office/word/2010/wordprocessingInk" xmlns:wne="http://schemas.microsoft.com/office/word/2006/wordml" xmlns:wps="http://schemas.microsoft.com/office/word/2010/wordprocessingShape" mc:Ignorable="w14 w15 w16se w16cid w16 w16cex w16sdtdh wp14">
   <w:body>
     <w:p>
       <w:pPr>
@@ -143,23 +143,7 @@
           <w:rFonts w:asciiTheme="minorHAnsi" w:hAnsiTheme="minorHAnsi" w:cstheme="minorHAnsi"/>
           <w:lang w:val="en-GB"/>
         </w:rPr>
-        <w:t xml:space="preserve">”) has been approved by and </w:t>
-      </w:r>
-      <w:proofErr w:type="gramStart"/>
-      <w:r>
-        <w:rPr>
-          <w:rFonts w:asciiTheme="minorHAnsi" w:hAnsiTheme="minorHAnsi" w:cstheme="minorHAnsi"/>
-          <w:lang w:val="en-GB"/>
-        </w:rPr>
-        <w:t>entered into</w:t>
-      </w:r>
-      <w:proofErr w:type="gramEnd"/>
-      <w:r>
-        <w:rPr>
-          <w:rFonts w:asciiTheme="minorHAnsi" w:hAnsiTheme="minorHAnsi" w:cstheme="minorHAnsi"/>
-          <w:lang w:val="en-GB"/>
-        </w:rPr>
-        <w:t xml:space="preserve"> between:</w:t>
+        <w:t>”) has been approved by and entered into between:</w:t>
       </w:r>
     </w:p>
     <w:p>
@@ -294,23 +278,7 @@
           <w:rFonts w:asciiTheme="minorHAnsi" w:hAnsiTheme="minorHAnsi" w:cstheme="minorHAnsi"/>
           <w:lang w:val="en-GB"/>
         </w:rPr>
-        <w:t xml:space="preserve">whereas, </w:t>
-      </w:r>
-      <w:proofErr w:type="gramStart"/>
-      <w:r>
-        <w:rPr>
-          <w:rFonts w:asciiTheme="minorHAnsi" w:hAnsiTheme="minorHAnsi" w:cstheme="minorHAnsi"/>
-          <w:lang w:val="en-GB"/>
-        </w:rPr>
-        <w:t>in the event that</w:t>
-      </w:r>
-      <w:proofErr w:type="gramEnd"/>
-      <w:r>
-        <w:rPr>
-          <w:rFonts w:asciiTheme="minorHAnsi" w:hAnsiTheme="minorHAnsi" w:cstheme="minorHAnsi"/>
-          <w:lang w:val="en-GB"/>
-        </w:rPr>
-        <w:t xml:space="preserve"> the Author is more than one person, </w:t>
+        <w:t xml:space="preserve">whereas, in the event that the Author is more than one person, </w:t>
       </w:r>
       <w:r>
         <w:rPr>
@@ -476,7 +444,6 @@
             <w:listItem w:displayText="Springer Science+Business Media, LLC" w:value="Springer Science+Business Media, LLC"/>
           </w:dropDownList>
         </w:sdtPr>
-        <w:sdtEndPr/>
         <w:sdtContent>
           <w:r>
             <w:rPr>
@@ -517,7 +484,6 @@
             <w:listItem w:displayText="1 New York Plaza, New York, NY 10004, U.S.A." w:value="1 New York Plaza, New York, NY 10004, U.S.A."/>
           </w:dropDownList>
         </w:sdtPr>
-        <w:sdtEndPr/>
         <w:sdtContent>
           <w:r>
             <w:rPr>
@@ -609,17 +575,8 @@
           <w:rFonts w:asciiTheme="minorHAnsi" w:eastAsia="Calibri" w:hAnsiTheme="minorHAnsi" w:cstheme="minorHAnsi"/>
           <w:lang w:val="en-GB"/>
         </w:rPr>
-        <w:t xml:space="preserve">on the other </w:t>
-      </w:r>
-      <w:proofErr w:type="gramStart"/>
-      <w:r>
-        <w:rPr>
-          <w:rFonts w:asciiTheme="minorHAnsi" w:eastAsia="Calibri" w:hAnsiTheme="minorHAnsi" w:cstheme="minorHAnsi"/>
-          <w:lang w:val="en-GB"/>
-        </w:rPr>
-        <w:t>part;</w:t>
-      </w:r>
-      <w:proofErr w:type="gramEnd"/>
+        <w:t>on the other part;</w:t>
+      </w:r>
     </w:p>
     <w:p>
       <w:pPr>
@@ -719,7 +676,28 @@
           <w:rFonts w:asciiTheme="minorHAnsi" w:hAnsiTheme="minorHAnsi" w:cs="Calibri"/>
           <w:b/>
         </w:rPr>
-        <w:t>Proceedings of the International Conference on Applied Cybersecurity (ACS) 2021</w:t>
+        <w:t>Proceedings of the</w:t>
+      </w:r>
+      <w:r>
+        <w:rPr>
+          <w:rFonts w:asciiTheme="minorHAnsi" w:hAnsiTheme="minorHAnsi" w:cs="Calibri"/>
+          <w:b/>
+        </w:rPr>
+        <w:t xml:space="preserve"> Second</w:t>
+      </w:r>
+      <w:r>
+        <w:rPr>
+          <w:rFonts w:asciiTheme="minorHAnsi" w:hAnsiTheme="minorHAnsi" w:cs="Calibri"/>
+          <w:b/>
+        </w:rPr>
+        <w:t xml:space="preserve"> International Conference on Applied Cybersecurity (ACS) 202</w:t>
+      </w:r>
+      <w:r>
+        <w:rPr>
+          <w:rFonts w:asciiTheme="minorHAnsi" w:hAnsiTheme="minorHAnsi" w:cs="Calibri"/>
+          <w:b/>
+        </w:rPr>
+        <w:t>3</w:t>
       </w:r>
       <w:r>
         <w:rPr>
@@ -790,44 +768,17 @@
         <w:rPr>
           <w:rFonts w:asciiTheme="minorHAnsi" w:hAnsiTheme="minorHAnsi" w:cs="Calibri"/>
           <w:b/>
+        </w:rPr>
+        <w:t xml:space="preserve">Hind Zantout and </w:t>
+      </w:r>
+      <w:r>
+        <w:rPr>
+          <w:rFonts w:asciiTheme="minorHAnsi" w:hAnsiTheme="minorHAnsi" w:cs="Calibri"/>
+          <w:b/>
           <w:lang w:val="en-US"/>
         </w:rPr>
-        <w:t>Hani Ragab Hassen,</w:t>
-      </w:r>
-      <w:r>
-        <w:rPr>
-          <w:rFonts w:asciiTheme="minorHAnsi" w:hAnsiTheme="minorHAnsi" w:cs="Calibri"/>
-          <w:b/>
-          <w:lang w:val="en-US"/>
-        </w:rPr>
-        <w:t xml:space="preserve"> </w:t>
-      </w:r>
-      <w:r>
-        <w:rPr>
-          <w:rFonts w:asciiTheme="minorHAnsi" w:hAnsiTheme="minorHAnsi" w:cs="Calibri"/>
-          <w:b/>
-          <w:lang w:val="en-US"/>
-        </w:rPr>
-        <w:t>Hadj</w:t>
-      </w:r>
-      <w:r>
-        <w:rPr>
-          <w:rFonts w:asciiTheme="minorHAnsi" w:hAnsiTheme="minorHAnsi" w:cs="Calibri"/>
-          <w:b/>
-          <w:lang w:val="en-US"/>
-        </w:rPr>
-        <w:t xml:space="preserve"> </w:t>
-      </w:r>
-      <w:proofErr w:type="spellStart"/>
-      <w:r>
-        <w:rPr>
-          <w:rFonts w:asciiTheme="minorHAnsi" w:hAnsiTheme="minorHAnsi" w:cs="Calibri"/>
-          <w:b/>
-          <w:lang w:val="en-US"/>
-        </w:rPr>
-        <w:t>Batatia</w:t>
-      </w:r>
-      <w:proofErr w:type="spellEnd"/>
+        <w:t>Hani Ragab Hassen</w:t>
+      </w:r>
     </w:p>
     <w:p>
       <w:pPr>
@@ -914,7 +865,6 @@
           <w:tag w:val="d=Imprint&amp;r="/>
           <w:id w:val="249061090"/>
         </w:sdtPr>
-        <w:sdtEndPr/>
         <w:sdtContent>
           <w:r>
             <w:rPr>
@@ -1069,23 +1019,7 @@
           <w:szCs w:val="20"/>
         </w:rPr>
         <w:br/>
-        <w:t xml:space="preserve">(b) the Corresponding Author hereby warrants and represents that all co-authors of the contribution have expressly agreed that the Corresponding Author has full right, power and authority to sign this Agreement on their behalf, that the Corresponding Author is entitled to act on their behalf, and that they shall be bound by the Corresponding Author, with respect to all matters, responsibilities, notices and communications related to this Agreement; the Corresponding Author shall obtain </w:t>
-      </w:r>
-      <w:proofErr w:type="spellStart"/>
-      <w:r>
-        <w:rPr>
-          <w:rFonts w:asciiTheme="minorHAnsi" w:hAnsiTheme="minorHAnsi" w:cstheme="minorHAnsi"/>
-          <w:szCs w:val="20"/>
-        </w:rPr>
-        <w:t>authorisations</w:t>
-      </w:r>
-      <w:proofErr w:type="spellEnd"/>
-      <w:r>
-        <w:rPr>
-          <w:rFonts w:asciiTheme="minorHAnsi" w:hAnsiTheme="minorHAnsi" w:cstheme="minorHAnsi"/>
-          <w:szCs w:val="20"/>
-        </w:rPr>
-        <w:t xml:space="preserve"> and make them available to the Publisher on request; and</w:t>
+        <w:t>(b) the Corresponding Author hereby warrants and represents that all co-authors of the contribution have expressly agreed that the Corresponding Author has full right, power and authority to sign this Agreement on their behalf, that the Corresponding Author is entitled to act on their behalf, and that they shall be bound by the Corresponding Author, with respect to all matters, responsibilities, notices and communications related to this Agreement; the Corresponding Author shall obtain authorisations and make them available to the Publisher on request; and</w:t>
       </w:r>
       <w:r>
         <w:rPr>
@@ -1263,7 +1197,6 @@
           <w:tag w:val="d=AuthorOrRH&amp;r="/>
           <w:id w:val="2128107765"/>
         </w:sdtPr>
-        <w:sdtEndPr/>
         <w:sdtContent>
           <w:r>
             <w:rPr>
@@ -1312,7 +1245,6 @@
           <w:tag w:val="d=AuthorOrRH&amp;r="/>
           <w:id w:val="589877049"/>
         </w:sdtPr>
-        <w:sdtEndPr/>
         <w:sdtContent>
           <w:r>
             <w:rPr>
@@ -1353,23 +1285,7 @@
           <w:rFonts w:asciiTheme="minorHAnsi" w:hAnsiTheme="minorHAnsi" w:cstheme="minorHAnsi"/>
           <w:szCs w:val="20"/>
         </w:rPr>
-        <w:t>In the event that an index is deemed necessary, the Author shall assist the Editor in its preparation (</w:t>
-      </w:r>
-      <w:proofErr w:type="gramStart"/>
-      <w:r>
-        <w:rPr>
-          <w:rFonts w:asciiTheme="minorHAnsi" w:hAnsiTheme="minorHAnsi" w:cstheme="minorHAnsi"/>
-          <w:szCs w:val="20"/>
-        </w:rPr>
-        <w:t>e.g.</w:t>
-      </w:r>
-      <w:proofErr w:type="gramEnd"/>
-      <w:r>
-        <w:rPr>
-          <w:rFonts w:asciiTheme="minorHAnsi" w:hAnsiTheme="minorHAnsi" w:cstheme="minorHAnsi"/>
-          <w:szCs w:val="20"/>
-        </w:rPr>
-        <w:t xml:space="preserve"> by suggesting index terms), if requested by the Editor.</w:t>
+        <w:t>In the event that an index is deemed necessary, the Author shall assist the Editor in its preparation (e.g. by suggesting index terms), if requested by the Editor.</w:t>
       </w:r>
     </w:p>
     <w:p>
@@ -1429,7 +1345,6 @@
           <w:tag w:val="d=AuthorOrRH&amp;r="/>
           <w:id w:val="1479531743"/>
         </w:sdtPr>
-        <w:sdtEndPr/>
         <w:sdtContent>
           <w:r>
             <w:rPr>
@@ -1469,7 +1384,6 @@
           <w:tag w:val="d=AuthorOrRH&amp;r="/>
           <w:id w:val="1125153193"/>
         </w:sdtPr>
-        <w:sdtEndPr/>
         <w:sdtContent>
           <w:r>
             <w:rPr>
@@ -1501,7 +1415,6 @@
           <w:tag w:val="d=AuthorOrRH&amp;r="/>
           <w:id w:val="68483181"/>
         </w:sdtPr>
-        <w:sdtEndPr/>
         <w:sdtContent>
           <w:r>
             <w:rPr>
@@ -1585,39 +1498,7 @@
           <w:rFonts w:asciiTheme="minorHAnsi" w:hAnsiTheme="minorHAnsi" w:cstheme="minorHAnsi"/>
           <w:szCs w:val="20"/>
         </w:rPr>
-        <w:t xml:space="preserve">. The Author has asserted their right(s) to be identified as the originator of the Contribution in all editions and versions, published in all forms and media. The Author agrees that all editing, </w:t>
-      </w:r>
-      <w:proofErr w:type="gramStart"/>
-      <w:r>
-        <w:rPr>
-          <w:rFonts w:asciiTheme="minorHAnsi" w:hAnsiTheme="minorHAnsi" w:cstheme="minorHAnsi"/>
-          <w:szCs w:val="20"/>
-        </w:rPr>
-        <w:t>alterations</w:t>
-      </w:r>
-      <w:proofErr w:type="gramEnd"/>
-      <w:r>
-        <w:rPr>
-          <w:rFonts w:asciiTheme="minorHAnsi" w:hAnsiTheme="minorHAnsi" w:cstheme="minorHAnsi"/>
-          <w:szCs w:val="20"/>
-        </w:rPr>
-        <w:t xml:space="preserve"> or amendments to the Contribution made by or on behalf of the Publisher or its licensees for the purpose of fulfilling this Agreement or as otherwise allowed by the above rights shall not require the approval of the Author and will not infringe the Author's "moral rights" (or any equivalent rights). This includes changes made </w:t>
-      </w:r>
-      <w:proofErr w:type="gramStart"/>
-      <w:r>
-        <w:rPr>
-          <w:rFonts w:asciiTheme="minorHAnsi" w:hAnsiTheme="minorHAnsi" w:cstheme="minorHAnsi"/>
-          <w:szCs w:val="20"/>
-        </w:rPr>
-        <w:t>in the course of</w:t>
-      </w:r>
-      <w:proofErr w:type="gramEnd"/>
-      <w:r>
-        <w:rPr>
-          <w:rFonts w:asciiTheme="minorHAnsi" w:hAnsiTheme="minorHAnsi" w:cstheme="minorHAnsi"/>
-          <w:szCs w:val="20"/>
-        </w:rPr>
-        <w:t xml:space="preserve"> dealing with retractions or other legal issues.</w:t>
+        <w:t>. The Author has asserted their right(s) to be identified as the originator of the Contribution in all editions and versions, published in all forms and media. The Author agrees that all editing, alterations or amendments to the Contribution made by or on behalf of the Publisher or its licensees for the purpose of fulfilling this Agreement or as otherwise allowed by the above rights shall not require the approval of the Author and will not infringe the Author's "moral rights" (or any equivalent rights). This includes changes made in the course of dealing with retractions or other legal issues.</w:t>
       </w:r>
     </w:p>
     <w:p>
@@ -1695,7 +1576,6 @@
           <w:tag w:val="d=AuthorOrRH&amp;r="/>
           <w:id w:val="1923697805"/>
         </w:sdtPr>
-        <w:sdtEndPr/>
         <w:sdtContent>
           <w:r>
             <w:rPr>
@@ -1773,7 +1653,6 @@
           <w:tag w:val="d=AuthorOrRH&amp;r="/>
           <w:id w:val="2127026279"/>
         </w:sdtPr>
-        <w:sdtEndPr/>
         <w:sdtContent>
           <w:r>
             <w:rPr>
@@ -1931,23 +1810,7 @@
           <w:rFonts w:asciiTheme="minorHAnsi" w:hAnsiTheme="minorHAnsi" w:cstheme="minorHAnsi"/>
           <w:szCs w:val="20"/>
         </w:rPr>
-        <w:t xml:space="preserve">All rights, </w:t>
-      </w:r>
-      <w:proofErr w:type="gramStart"/>
-      <w:r>
-        <w:rPr>
-          <w:rFonts w:asciiTheme="minorHAnsi" w:hAnsiTheme="minorHAnsi" w:cstheme="minorHAnsi"/>
-          <w:szCs w:val="20"/>
-        </w:rPr>
-        <w:t>title</w:t>
-      </w:r>
-      <w:proofErr w:type="gramEnd"/>
-      <w:r>
-        <w:rPr>
-          <w:rFonts w:asciiTheme="minorHAnsi" w:hAnsiTheme="minorHAnsi" w:cstheme="minorHAnsi"/>
-          <w:szCs w:val="20"/>
-        </w:rPr>
-        <w:t xml:space="preserve"> and interest, including all intellectual property or related rights in the typography, design and/or look-and-feel of the Contribution shall remain the exclusive property of and are reserved to the Publisher. All illustrations and any other material or tangible or intangible property prepared at the expense of the Publisher including any marketing materials remain, as between the Parties, the exclusive property of the Publisher. The provisions of this subclause shall continue to apply notwithstanding any termination of, and/or any reversion of rights in the Contribution to the </w:t>
+        <w:t xml:space="preserve">All rights, title and interest, including all intellectual property or related rights in the typography, design and/or look-and-feel of the Contribution shall remain the exclusive property of and are reserved to the Publisher. All illustrations and any other material or tangible or intangible property prepared at the expense of the Publisher including any marketing materials remain, as between the Parties, the exclusive property of the Publisher. The provisions of this subclause shall continue to apply notwithstanding any termination of, and/or any reversion of rights in the Contribution to the </w:t>
       </w:r>
       <w:sdt>
         <w:sdtPr>
@@ -1955,7 +1818,6 @@
           <w:tag w:val="d=AuthorOrRH&amp;r="/>
           <w:id w:val="1639274872"/>
         </w:sdtPr>
-        <w:sdtEndPr/>
         <w:sdtContent>
           <w:r>
             <w:rPr>
@@ -2011,7 +1873,6 @@
           <w:tag w:val="d=AuthorOrRH&amp;r="/>
           <w:id w:val="1636246156"/>
         </w:sdtPr>
-        <w:sdtEndPr/>
         <w:sdtContent>
           <w:r>
             <w:rPr>
@@ -2038,39 +1899,7 @@
           <w:rFonts w:asciiTheme="minorHAnsi" w:hAnsiTheme="minorHAnsi" w:cstheme="minorHAnsi"/>
           <w:szCs w:val="20"/>
         </w:rPr>
-        <w:t>", it is agreed and acknowledged by the Parties that nothing in this Agreement shall constitute an undertaking on the part of the Publisher to publish the Contribution unless and until: (</w:t>
-      </w:r>
-      <w:proofErr w:type="spellStart"/>
-      <w:r>
-        <w:rPr>
-          <w:rFonts w:asciiTheme="minorHAnsi" w:hAnsiTheme="minorHAnsi" w:cstheme="minorHAnsi"/>
-          <w:szCs w:val="20"/>
-        </w:rPr>
-        <w:t>i</w:t>
-      </w:r>
-      <w:proofErr w:type="spellEnd"/>
-      <w:r>
-        <w:rPr>
-          <w:rFonts w:asciiTheme="minorHAnsi" w:hAnsiTheme="minorHAnsi" w:cstheme="minorHAnsi"/>
-          <w:szCs w:val="20"/>
-        </w:rPr>
-        <w:t>) any and all issues in relation to the Work (including all necessary revisions, consents and permissions) raised by the Publisher have been resolved to the Publisher’s satisfaction, and (ii) the Publisher has given written notice of acceptance in writing of the final manuscript of the entire Work to the Editor. If following (</w:t>
-      </w:r>
-      <w:proofErr w:type="spellStart"/>
-      <w:r>
-        <w:rPr>
-          <w:rFonts w:asciiTheme="minorHAnsi" w:hAnsiTheme="minorHAnsi" w:cstheme="minorHAnsi"/>
-          <w:szCs w:val="20"/>
-        </w:rPr>
-        <w:t>i</w:t>
-      </w:r>
-      <w:proofErr w:type="spellEnd"/>
-      <w:r>
-        <w:rPr>
-          <w:rFonts w:asciiTheme="minorHAnsi" w:hAnsiTheme="minorHAnsi" w:cstheme="minorHAnsi"/>
-          <w:szCs w:val="20"/>
-        </w:rPr>
-        <w:t xml:space="preserve">) and (ii) above the Publisher has not published the Contribution in any form within a reasonable period and the </w:t>
+        <w:t xml:space="preserve">", it is agreed and acknowledged by the Parties that nothing in this Agreement shall constitute an undertaking on the part of the Publisher to publish the Contribution unless and until: (i) any and all issues in relation to the Work (including all necessary revisions, consents and permissions) raised by the Publisher have been resolved to the Publisher’s satisfaction, and (ii) the Publisher has given written notice of acceptance in writing of the final manuscript of the entire Work to the Editor. If following (i) and (ii) above the Publisher has not published the Contribution in any form within a reasonable period and the </w:t>
       </w:r>
       <w:sdt>
         <w:sdtPr>
@@ -2078,7 +1907,6 @@
           <w:tag w:val="d=AuthorOrRH&amp;r="/>
           <w:id w:val="1379507328"/>
         </w:sdtPr>
-        <w:sdtEndPr/>
         <w:sdtContent>
           <w:r>
             <w:rPr>
@@ -2102,7 +1930,6 @@
           <w:tag w:val="d=AuthorOrRH&amp;r="/>
           <w:id w:val="1221645567"/>
         </w:sdtPr>
-        <w:sdtEndPr/>
         <w:sdtContent>
           <w:r>
             <w:rPr>
@@ -2126,7 +1953,6 @@
           <w:tag w:val="d=AuthorOrRH&amp;r="/>
           <w:id w:val="1906176588"/>
         </w:sdtPr>
-        <w:sdtEndPr/>
         <w:sdtContent>
           <w:r>
             <w:rPr>
@@ -2150,7 +1976,6 @@
           <w:tag w:val="d=AuthorOrRH&amp;r="/>
           <w:id w:val="26318813"/>
         </w:sdtPr>
-        <w:sdtEndPr/>
         <w:sdtContent>
           <w:r>
             <w:rPr>
@@ -2166,39 +1991,7 @@
           <w:rFonts w:asciiTheme="minorHAnsi" w:hAnsiTheme="minorHAnsi" w:cstheme="minorHAnsi"/>
           <w:szCs w:val="20"/>
         </w:rPr>
-        <w:t xml:space="preserve"> (subject to the provisions regarding any third party rights under any subsisting </w:t>
-      </w:r>
-      <w:proofErr w:type="spellStart"/>
-      <w:r>
-        <w:rPr>
-          <w:rFonts w:asciiTheme="minorHAnsi" w:hAnsiTheme="minorHAnsi" w:cstheme="minorHAnsi"/>
-          <w:szCs w:val="20"/>
-        </w:rPr>
-        <w:t>licence</w:t>
-      </w:r>
-      <w:proofErr w:type="spellEnd"/>
-      <w:r>
-        <w:rPr>
-          <w:rFonts w:asciiTheme="minorHAnsi" w:hAnsiTheme="minorHAnsi" w:cstheme="minorHAnsi"/>
-          <w:szCs w:val="20"/>
-        </w:rPr>
-        <w:t xml:space="preserve"> or sub-</w:t>
-      </w:r>
-      <w:proofErr w:type="spellStart"/>
-      <w:r>
-        <w:rPr>
-          <w:rFonts w:asciiTheme="minorHAnsi" w:hAnsiTheme="minorHAnsi" w:cstheme="minorHAnsi"/>
-          <w:szCs w:val="20"/>
-        </w:rPr>
-        <w:t>licence</w:t>
-      </w:r>
-      <w:proofErr w:type="spellEnd"/>
-      <w:r>
-        <w:rPr>
-          <w:rFonts w:asciiTheme="minorHAnsi" w:hAnsiTheme="minorHAnsi" w:cstheme="minorHAnsi"/>
-          <w:szCs w:val="20"/>
-        </w:rPr>
-        <w:t xml:space="preserve"> in accordance with the Clause "</w:t>
+        <w:t xml:space="preserve"> (subject to the provisions regarding any third party rights under any subsisting licence or sub-licence in accordance with the Clause "</w:t>
       </w:r>
       <w:r>
         <w:rPr>
@@ -2230,7 +2023,6 @@
           <w:tag w:val="d=AuthorOrRH&amp;r="/>
           <w:id w:val="1792746947"/>
         </w:sdtPr>
-        <w:sdtEndPr/>
         <w:sdtContent>
           <w:r>
             <w:rPr>
@@ -2262,7 +2054,6 @@
           <w:tag w:val="d=AuthorOrRH&amp;r="/>
           <w:id w:val="643504191"/>
         </w:sdtPr>
-        <w:sdtEndPr/>
         <w:sdtContent>
           <w:r>
             <w:rPr>
@@ -2286,7 +2077,6 @@
           <w:tag w:val="d=AuthorOrRH&amp;r="/>
           <w:id w:val="1699459604"/>
         </w:sdtPr>
-        <w:sdtEndPr/>
         <w:sdtContent>
           <w:r>
             <w:rPr>
@@ -2351,7 +2141,6 @@
           <w:tag w:val="d=AuthorOrRH&amp;r="/>
           <w:id w:val="731940635"/>
         </w:sdtPr>
-        <w:sdtEndPr/>
         <w:sdtContent>
           <w:r>
             <w:rPr>
@@ -2490,7 +2279,6 @@
           <w:tag w:val="d=AuthorOrRH&amp;r="/>
           <w:id w:val="374763981"/>
         </w:sdtPr>
-        <w:sdtEndPr/>
         <w:sdtContent>
           <w:r>
             <w:rPr>
@@ -2514,7 +2302,6 @@
           <w:tag w:val="d=AuthorOrRH&amp;r="/>
           <w:id w:val="321937312"/>
         </w:sdtPr>
-        <w:sdtEndPr/>
         <w:sdtContent>
           <w:r>
             <w:rPr>
@@ -2538,7 +2325,6 @@
           <w:tag w:val="d=AuthorOrRH&amp;r="/>
           <w:id w:val="2102317243"/>
         </w:sdtPr>
-        <w:sdtEndPr/>
         <w:sdtContent>
           <w:r>
             <w:rPr>
@@ -2562,39 +2348,7 @@
           <w:szCs w:val="20"/>
         </w:rPr>
         <w:lastRenderedPageBreak/>
-        <w:t xml:space="preserve">format) reasonably required by the Publisher. The Publisher may exercise such additional quality control of the manuscript as it may decide at its sole discretion including </w:t>
-      </w:r>
-      <w:proofErr w:type="gramStart"/>
-      <w:r>
-        <w:rPr>
-          <w:rFonts w:asciiTheme="minorHAnsi" w:hAnsiTheme="minorHAnsi" w:cstheme="minorHAnsi"/>
-          <w:szCs w:val="20"/>
-        </w:rPr>
-        <w:t>through the use of</w:t>
-      </w:r>
-      <w:proofErr w:type="gramEnd"/>
-      <w:r>
-        <w:rPr>
-          <w:rFonts w:asciiTheme="minorHAnsi" w:hAnsiTheme="minorHAnsi" w:cstheme="minorHAnsi"/>
-          <w:szCs w:val="20"/>
-        </w:rPr>
-        <w:t xml:space="preserve"> plagiarism checking systems and/or peer review by internal or external reviewers of its choice. If the Publisher decides at its sole discretion that the final manuscript does not conform in quality, content, structure, </w:t>
-      </w:r>
-      <w:proofErr w:type="gramStart"/>
-      <w:r>
-        <w:rPr>
-          <w:rFonts w:asciiTheme="minorHAnsi" w:hAnsiTheme="minorHAnsi" w:cstheme="minorHAnsi"/>
-          <w:szCs w:val="20"/>
-        </w:rPr>
-        <w:t>level</w:t>
-      </w:r>
-      <w:proofErr w:type="gramEnd"/>
-      <w:r>
-        <w:rPr>
-          <w:rFonts w:asciiTheme="minorHAnsi" w:hAnsiTheme="minorHAnsi" w:cstheme="minorHAnsi"/>
-          <w:szCs w:val="20"/>
-        </w:rPr>
-        <w:t xml:space="preserve"> or form to the stated requirements of the Publisher, the Publisher shall be entitled to terminate this Agreement in accordance with the provisions of this Clause.</w:t>
+        <w:t>format) reasonably required by the Publisher. The Publisher may exercise such additional quality control of the manuscript as it may decide at its sole discretion including through the use of plagiarism checking systems and/or peer review by internal or external reviewers of its choice. If the Publisher decides at its sole discretion that the final manuscript does not conform in quality, content, structure, level or form to the stated requirements of the Publisher, the Publisher shall be entitled to terminate this Agreement in accordance with the provisions of this Clause.</w:t>
       </w:r>
     </w:p>
     <w:p>
@@ -2625,7 +2379,6 @@
           <w:tag w:val="d=AuthorOrRH&amp;r="/>
           <w:id w:val="1799650766"/>
         </w:sdtPr>
-        <w:sdtEndPr/>
         <w:sdtContent>
           <w:r>
             <w:rPr>
@@ -2641,23 +2394,7 @@
           <w:rFonts w:asciiTheme="minorHAnsi" w:hAnsiTheme="minorHAnsi" w:cstheme="minorHAnsi"/>
           <w:szCs w:val="20"/>
         </w:rPr>
-        <w:t xml:space="preserve"> must inform the Publisher at the latest on the Delivery Date if the sequence of the naming of any co-authors entering into this Agreement shall be changed. If there are any changes in the authorship (</w:t>
-      </w:r>
-      <w:proofErr w:type="gramStart"/>
-      <w:r>
-        <w:rPr>
-          <w:rFonts w:asciiTheme="minorHAnsi" w:hAnsiTheme="minorHAnsi" w:cstheme="minorHAnsi"/>
-          <w:szCs w:val="20"/>
-        </w:rPr>
-        <w:t>e.g.</w:t>
-      </w:r>
-      <w:proofErr w:type="gramEnd"/>
-      <w:r>
-        <w:rPr>
-          <w:rFonts w:asciiTheme="minorHAnsi" w:hAnsiTheme="minorHAnsi" w:cstheme="minorHAnsi"/>
-          <w:szCs w:val="20"/>
-        </w:rPr>
-        <w:t xml:space="preserve"> a co-author joining or leaving), then the Publisher must be notified by the </w:t>
+        <w:t xml:space="preserve"> must inform the Publisher at the latest on the Delivery Date if the sequence of the naming of any co-authors entering into this Agreement shall be changed. If there are any changes in the authorship (e.g. a co-author joining or leaving), then the Publisher must be notified by the </w:t>
       </w:r>
       <w:sdt>
         <w:sdtPr>
@@ -2665,7 +2402,6 @@
           <w:tag w:val="d=AuthorOrRH&amp;r="/>
           <w:id w:val="615903363"/>
         </w:sdtPr>
-        <w:sdtEndPr/>
         <w:sdtContent>
           <w:r>
             <w:rPr>
@@ -2767,7 +2503,6 @@
           <w:tag w:val="d=AuthorOrRH&amp;r="/>
           <w:id w:val="1773579640"/>
         </w:sdtPr>
-        <w:sdtEndPr/>
         <w:sdtContent>
           <w:r>
             <w:rPr>
@@ -2783,23 +2518,7 @@
           <w:rFonts w:asciiTheme="minorHAnsi" w:hAnsiTheme="minorHAnsi" w:cstheme="minorHAnsi"/>
           <w:szCs w:val="20"/>
         </w:rPr>
-        <w:t xml:space="preserve"> agrees, at the request of the Publisher, to execute all documents and do all things reasonably required by the Publisher </w:t>
-      </w:r>
-      <w:proofErr w:type="gramStart"/>
-      <w:r>
-        <w:rPr>
-          <w:rFonts w:asciiTheme="minorHAnsi" w:hAnsiTheme="minorHAnsi" w:cstheme="minorHAnsi"/>
-          <w:szCs w:val="20"/>
-        </w:rPr>
-        <w:t>in order to</w:t>
-      </w:r>
-      <w:proofErr w:type="gramEnd"/>
-      <w:r>
-        <w:rPr>
-          <w:rFonts w:asciiTheme="minorHAnsi" w:hAnsiTheme="minorHAnsi" w:cstheme="minorHAnsi"/>
-          <w:szCs w:val="20"/>
-        </w:rPr>
-        <w:t xml:space="preserve"> confer to the Publisher all rights intended to be granted under this Agreement.</w:t>
+        <w:t xml:space="preserve"> agrees, at the request of the Publisher, to execute all documents and do all things reasonably required by the Publisher in order to confer to the Publisher all rights intended to be granted under this Agreement.</w:t>
       </w:r>
     </w:p>
     <w:p>
@@ -2888,39 +2607,7 @@
           <w:rFonts w:asciiTheme="minorHAnsi" w:hAnsiTheme="minorHAnsi" w:cstheme="minorHAnsi"/>
           <w:szCs w:val="20"/>
         </w:rPr>
-        <w:t xml:space="preserve">The Author shall proofread the page proofs for the Contribution provided by or on behalf of the Publisher, including checking the illustrations as well as any media, social or functional enhancements and give approval for publishing, </w:t>
-      </w:r>
-      <w:proofErr w:type="gramStart"/>
-      <w:r>
-        <w:rPr>
-          <w:rFonts w:asciiTheme="minorHAnsi" w:hAnsiTheme="minorHAnsi" w:cstheme="minorHAnsi"/>
-          <w:szCs w:val="20"/>
-        </w:rPr>
-        <w:t>if and when</w:t>
-      </w:r>
-      <w:proofErr w:type="gramEnd"/>
-      <w:r>
-        <w:rPr>
-          <w:rFonts w:asciiTheme="minorHAnsi" w:hAnsiTheme="minorHAnsi" w:cstheme="minorHAnsi"/>
-          <w:szCs w:val="20"/>
-        </w:rPr>
-        <w:t xml:space="preserve"> requested by the Publisher. The Author’s approval for publishing is deemed to have been given if the Author does not respond within a reasonable </w:t>
-      </w:r>
-      <w:proofErr w:type="gramStart"/>
-      <w:r>
-        <w:rPr>
-          <w:rFonts w:asciiTheme="minorHAnsi" w:hAnsiTheme="minorHAnsi" w:cstheme="minorHAnsi"/>
-          <w:szCs w:val="20"/>
-        </w:rPr>
-        <w:t>period of time</w:t>
-      </w:r>
-      <w:proofErr w:type="gramEnd"/>
-      <w:r>
-        <w:rPr>
-          <w:rFonts w:asciiTheme="minorHAnsi" w:hAnsiTheme="minorHAnsi" w:cstheme="minorHAnsi"/>
-          <w:szCs w:val="20"/>
-        </w:rPr>
-        <w:t xml:space="preserve"> (as determined by the Publisher) after receiving the proofs nor contacts the Publisher within three days after receipt of the last of three reminders sent by the Publisher via email. The Publisher shall not be required to send a second set of corrected proofs unless specifically requested by the Author in writing but in any event no further amendments may be made or requested by the Author.</w:t>
+        <w:t>The Author shall proofread the page proofs for the Contribution provided by or on behalf of the Publisher, including checking the illustrations as well as any media, social or functional enhancements and give approval for publishing, if and when requested by the Publisher. The Author’s approval for publishing is deemed to have been given if the Author does not respond within a reasonable period of time (as determined by the Publisher) after receiving the proofs nor contacts the Publisher within three days after receipt of the last of three reminders sent by the Publisher via email. The Publisher shall not be required to send a second set of corrected proofs unless specifically requested by the Author in writing but in any event no further amendments may be made or requested by the Author.</w:t>
       </w:r>
       <w:r>
         <w:rPr>
@@ -2967,7 +2654,6 @@
           <w:tag w:val="d=AuthorOrRH&amp;r="/>
           <w:id w:val="1330084735"/>
         </w:sdtPr>
-        <w:sdtEndPr/>
         <w:sdtContent>
           <w:r>
             <w:rPr>
@@ -2991,7 +2677,6 @@
           <w:tag w:val="d=AuthorOrRH&amp;r="/>
           <w:id w:val="432981213"/>
         </w:sdtPr>
-        <w:sdtEndPr/>
         <w:sdtContent>
           <w:r>
             <w:rPr>
@@ -3110,7 +2795,6 @@
           <w:tag w:val="d=AuthorOrRH&amp;r="/>
           <w:id w:val="861986121"/>
         </w:sdtPr>
-        <w:sdtEndPr/>
         <w:sdtContent>
           <w:r>
             <w:rPr>
@@ -3142,7 +2826,6 @@
           <w:tag w:val="d=AuthorOrRH&amp;r="/>
           <w:id w:val="1933740471"/>
         </w:sdtPr>
-        <w:sdtEndPr/>
         <w:sdtContent>
           <w:r>
             <w:rPr>
@@ -3174,7 +2857,6 @@
           <w:tag w:val="d=AuthorOrRH&amp;r="/>
           <w:id w:val="2011254118"/>
         </w:sdtPr>
-        <w:sdtEndPr/>
         <w:sdtContent>
           <w:r>
             <w:rPr>
@@ -3190,23 +2872,7 @@
           <w:rFonts w:asciiTheme="minorHAnsi" w:hAnsiTheme="minorHAnsi" w:cstheme="minorHAnsi"/>
           <w:szCs w:val="20"/>
         </w:rPr>
-        <w:t xml:space="preserve"> is the sole legal owner of (and/or has been fully </w:t>
-      </w:r>
-      <w:proofErr w:type="spellStart"/>
-      <w:r>
-        <w:rPr>
-          <w:rFonts w:asciiTheme="minorHAnsi" w:hAnsiTheme="minorHAnsi" w:cstheme="minorHAnsi"/>
-          <w:szCs w:val="20"/>
-        </w:rPr>
-        <w:t>authorised</w:t>
-      </w:r>
-      <w:proofErr w:type="spellEnd"/>
-      <w:r>
-        <w:rPr>
-          <w:rFonts w:asciiTheme="minorHAnsi" w:hAnsiTheme="minorHAnsi" w:cstheme="minorHAnsi"/>
-          <w:szCs w:val="20"/>
-        </w:rPr>
-        <w:t xml:space="preserve"> by any additional rights owner to grant) the rights licensed in the Clause "</w:t>
+        <w:t xml:space="preserve"> is the sole legal owner of (and/or has been fully authorised by any additional rights owner to grant) the rights licensed in the Clause "</w:t>
       </w:r>
       <w:r>
         <w:rPr>
@@ -3239,7 +2905,6 @@
           <w:tag w:val="d=AuthorOrRH&amp;r="/>
           <w:id w:val="1361803755"/>
         </w:sdtPr>
-        <w:sdtEndPr/>
         <w:sdtContent>
           <w:r>
             <w:rPr>
@@ -3290,39 +2955,7 @@
           <w:szCs w:val="20"/>
         </w:rPr>
         <w:br/>
-        <w:t xml:space="preserve">(e) the Contribution has not been previously licensed, published or exploited and use of the Contribution shall not infringe or violate any contract, express or implied, to which the Author, or any co-author, who had entered into this </w:t>
-      </w:r>
-      <w:proofErr w:type="spellStart"/>
-      <w:r>
-        <w:rPr>
-          <w:rFonts w:asciiTheme="minorHAnsi" w:hAnsiTheme="minorHAnsi" w:cstheme="minorHAnsi"/>
-          <w:szCs w:val="20"/>
-        </w:rPr>
-        <w:t>Agreement,is</w:t>
-      </w:r>
-      <w:proofErr w:type="spellEnd"/>
-      <w:r>
-        <w:rPr>
-          <w:rFonts w:asciiTheme="minorHAnsi" w:hAnsiTheme="minorHAnsi" w:cstheme="minorHAnsi"/>
-          <w:szCs w:val="20"/>
-        </w:rPr>
-        <w:t xml:space="preserve"> a party and any academic institution, employer or other body in which work recorded in the Contribution was created or carried out has </w:t>
-      </w:r>
-      <w:proofErr w:type="spellStart"/>
-      <w:r>
-        <w:rPr>
-          <w:rFonts w:asciiTheme="minorHAnsi" w:hAnsiTheme="minorHAnsi" w:cstheme="minorHAnsi"/>
-          <w:szCs w:val="20"/>
-        </w:rPr>
-        <w:t>authorised</w:t>
-      </w:r>
-      <w:proofErr w:type="spellEnd"/>
-      <w:r>
-        <w:rPr>
-          <w:rFonts w:asciiTheme="minorHAnsi" w:hAnsiTheme="minorHAnsi" w:cstheme="minorHAnsi"/>
-          <w:szCs w:val="20"/>
-        </w:rPr>
-        <w:t xml:space="preserve"> and approved such work and its publication.</w:t>
+        <w:t>(e) the Contribution has not been previously licensed, published or exploited and use of the Contribution shall not infringe or violate any contract, express or implied, to which the Author, or any co-author, who had entered into this Agreement,is a party and any academic institution, employer or other body in which work recorded in the Contribution was created or carried out has authorised and approved such work and its publication.</w:t>
       </w:r>
     </w:p>
     <w:p>
@@ -3345,23 +2978,7 @@
           <w:rFonts w:asciiTheme="minorHAnsi" w:hAnsiTheme="minorHAnsi" w:cstheme="minorHAnsi"/>
           <w:szCs w:val="20"/>
         </w:rPr>
-        <w:t xml:space="preserve">The Author warrants and represents that the Author, and each co-author who has entered into this Agreement, shall at all times comply in full </w:t>
-      </w:r>
-      <w:proofErr w:type="gramStart"/>
-      <w:r>
-        <w:rPr>
-          <w:rFonts w:asciiTheme="minorHAnsi" w:hAnsiTheme="minorHAnsi" w:cstheme="minorHAnsi"/>
-          <w:szCs w:val="20"/>
-        </w:rPr>
-        <w:t>with</w:t>
-      </w:r>
-      <w:proofErr w:type="gramEnd"/>
-      <w:r>
-        <w:rPr>
-          <w:rFonts w:asciiTheme="minorHAnsi" w:hAnsiTheme="minorHAnsi" w:cstheme="minorHAnsi"/>
-          <w:szCs w:val="20"/>
-        </w:rPr>
-        <w:t>:</w:t>
+        <w:t>The Author warrants and represents that the Author, and each co-author who has entered into this Agreement, shall at all times comply in full with:</w:t>
       </w:r>
       <w:r>
         <w:rPr>
@@ -3594,7 +3211,6 @@
           <w:tag w:val="d=AuthorOrRH&amp;r="/>
           <w:id w:val="782797868"/>
         </w:sdtPr>
-        <w:sdtEndPr/>
         <w:sdtContent>
           <w:r>
             <w:rPr>
@@ -3618,7 +3234,6 @@
           <w:tag w:val="d=AuthorOrRH&amp;r="/>
           <w:id w:val="1455357055"/>
         </w:sdtPr>
-        <w:sdtEndPr/>
         <w:sdtContent>
           <w:r>
             <w:rPr>
@@ -3642,23 +3257,7 @@
           <w:szCs w:val="20"/>
         </w:rPr>
         <w:br/>
-        <w:t xml:space="preserve">The Parties expressly agree that no royalty, remuneration, </w:t>
-      </w:r>
-      <w:proofErr w:type="spellStart"/>
-      <w:r>
-        <w:rPr>
-          <w:rFonts w:asciiTheme="minorHAnsi" w:hAnsiTheme="minorHAnsi" w:cstheme="minorHAnsi"/>
-          <w:szCs w:val="20"/>
-        </w:rPr>
-        <w:t>licence</w:t>
-      </w:r>
-      <w:proofErr w:type="spellEnd"/>
-      <w:r>
-        <w:rPr>
-          <w:rFonts w:asciiTheme="minorHAnsi" w:hAnsiTheme="minorHAnsi" w:cstheme="minorHAnsi"/>
-          <w:szCs w:val="20"/>
-        </w:rPr>
-        <w:t xml:space="preserve"> fee, costs or other moneys whatsoever shall be payable to the </w:t>
+        <w:t xml:space="preserve">The Parties expressly agree that no royalty, remuneration, licence fee, costs or other moneys whatsoever shall be payable to the </w:t>
       </w:r>
       <w:sdt>
         <w:sdtPr>
@@ -3666,7 +3265,6 @@
           <w:tag w:val="d=AuthorOrRH&amp;r="/>
           <w:id w:val="1572441121"/>
         </w:sdtPr>
-        <w:sdtEndPr/>
         <w:sdtContent>
           <w:r>
             <w:rPr>
@@ -3713,7 +3311,6 @@
           <w:tag w:val="d=AuthorOrRH&amp;r="/>
           <w:id w:val="1319015315"/>
         </w:sdtPr>
-        <w:sdtEndPr/>
         <w:sdtContent>
           <w:r>
             <w:rPr>
@@ -3729,39 +3326,7 @@
           <w:rFonts w:asciiTheme="minorHAnsi" w:hAnsiTheme="minorHAnsi" w:cstheme="minorHAnsi"/>
           <w:szCs w:val="20"/>
         </w:rPr>
-        <w:t xml:space="preserve"> each have the right to </w:t>
-      </w:r>
-      <w:proofErr w:type="spellStart"/>
-      <w:r>
-        <w:rPr>
-          <w:rFonts w:asciiTheme="minorHAnsi" w:hAnsiTheme="minorHAnsi" w:cstheme="minorHAnsi"/>
-          <w:szCs w:val="20"/>
-        </w:rPr>
-        <w:t>authorise</w:t>
-      </w:r>
-      <w:proofErr w:type="spellEnd"/>
-      <w:r>
-        <w:rPr>
-          <w:rFonts w:asciiTheme="minorHAnsi" w:hAnsiTheme="minorHAnsi" w:cstheme="minorHAnsi"/>
-          <w:szCs w:val="20"/>
-        </w:rPr>
-        <w:t xml:space="preserve"> collective management </w:t>
-      </w:r>
-      <w:proofErr w:type="spellStart"/>
-      <w:r>
-        <w:rPr>
-          <w:rFonts w:asciiTheme="minorHAnsi" w:hAnsiTheme="minorHAnsi" w:cstheme="minorHAnsi"/>
-          <w:szCs w:val="20"/>
-        </w:rPr>
-        <w:t>organisations</w:t>
-      </w:r>
-      <w:proofErr w:type="spellEnd"/>
-      <w:r>
-        <w:rPr>
-          <w:rFonts w:asciiTheme="minorHAnsi" w:hAnsiTheme="minorHAnsi" w:cstheme="minorHAnsi"/>
-          <w:szCs w:val="20"/>
-        </w:rPr>
-        <w:t xml:space="preserve"> (“</w:t>
+        <w:t xml:space="preserve"> each have the right to authorise collective management organisations (“</w:t>
       </w:r>
       <w:r>
         <w:rPr>
@@ -3801,7 +3366,6 @@
           <w:tag w:val="d=AuthorOrRH&amp;r="/>
           <w:id w:val="1896205431"/>
         </w:sdtPr>
-        <w:sdtEndPr/>
         <w:sdtContent>
           <w:r>
             <w:rPr>
@@ -3826,19 +3390,8 @@
           <w:bCs/>
           <w:szCs w:val="20"/>
         </w:rPr>
-        <w:t xml:space="preserve">Collective </w:t>
-      </w:r>
-      <w:proofErr w:type="spellStart"/>
-      <w:r>
-        <w:rPr>
-          <w:rFonts w:asciiTheme="minorHAnsi" w:hAnsiTheme="minorHAnsi" w:cstheme="minorHAnsi"/>
-          <w:b/>
-          <w:bCs/>
-          <w:szCs w:val="20"/>
-        </w:rPr>
-        <w:t>Licences</w:t>
-      </w:r>
-      <w:proofErr w:type="spellEnd"/>
+        <w:t>Collective Licences</w:t>
+      </w:r>
       <w:r>
         <w:rPr>
           <w:rFonts w:asciiTheme="minorHAnsi" w:hAnsiTheme="minorHAnsi" w:cstheme="minorHAnsi"/>
@@ -3852,7 +3405,6 @@
           <w:tag w:val="d=AuthorOrRH&amp;r="/>
           <w:id w:val="1724976146"/>
         </w:sdtPr>
-        <w:sdtEndPr/>
         <w:sdtContent>
           <w:r>
             <w:rPr>
@@ -3868,23 +3420,7 @@
           <w:rFonts w:asciiTheme="minorHAnsi" w:hAnsiTheme="minorHAnsi" w:cstheme="minorHAnsi"/>
           <w:szCs w:val="20"/>
         </w:rPr>
-        <w:t xml:space="preserve"> shall each receive and retain their share of revenue from use of the Contribution under Collective </w:t>
-      </w:r>
-      <w:proofErr w:type="spellStart"/>
-      <w:r>
-        <w:rPr>
-          <w:rFonts w:asciiTheme="minorHAnsi" w:hAnsiTheme="minorHAnsi" w:cstheme="minorHAnsi"/>
-          <w:szCs w:val="20"/>
-        </w:rPr>
-        <w:t>Licences</w:t>
-      </w:r>
-      <w:proofErr w:type="spellEnd"/>
-      <w:r>
-        <w:rPr>
-          <w:rFonts w:asciiTheme="minorHAnsi" w:hAnsiTheme="minorHAnsi" w:cstheme="minorHAnsi"/>
-          <w:szCs w:val="20"/>
-        </w:rPr>
-        <w:t xml:space="preserve"> from, and in accordance with, the distribution terms of their respective CMOs. To the fullest extent permitted by law, any such revenue is the sole property of the Publisher and the </w:t>
+        <w:t xml:space="preserve"> shall each receive and retain their share of revenue from use of the Contribution under Collective Licences from, and in accordance with, the distribution terms of their respective CMOs. To the fullest extent permitted by law, any such revenue is the sole property of the Publisher and the </w:t>
       </w:r>
       <w:sdt>
         <w:sdtPr>
@@ -3892,7 +3428,6 @@
           <w:tag w:val="d=AuthorOrRH&amp;r="/>
           <w:id w:val="1207718402"/>
         </w:sdtPr>
-        <w:sdtEndPr/>
         <w:sdtContent>
           <w:r>
             <w:rPr>
@@ -3916,7 +3451,6 @@
           <w:tag w:val="d=AuthorOrRH&amp;r="/>
           <w:id w:val="1642709757"/>
         </w:sdtPr>
-        <w:sdtEndPr/>
         <w:sdtContent>
           <w:r>
             <w:rPr>
@@ -3988,7 +3522,6 @@
           <w:tag w:val="d=AuthorOrRH&amp;r="/>
           <w:id w:val="2101216204"/>
         </w:sdtPr>
-        <w:sdtEndPr/>
         <w:sdtContent>
           <w:r>
             <w:rPr>
@@ -4012,7 +3545,6 @@
           <w:tag w:val="d=AuthorOrRH&amp;r="/>
           <w:id w:val="729273393"/>
         </w:sdtPr>
-        <w:sdtEndPr/>
         <w:sdtContent>
           <w:r>
             <w:rPr>
@@ -4045,7 +3577,6 @@
           <w:tag w:val="d=AuthorOrRH&amp;r="/>
           <w:id w:val="1891676731"/>
         </w:sdtPr>
-        <w:sdtEndPr/>
         <w:sdtContent>
           <w:r>
             <w:rPr>
@@ -4200,7 +3731,6 @@
           <w:tag w:val="d=AuthorOrRH&amp;r="/>
           <w:id w:val="89627228"/>
         </w:sdtPr>
-        <w:sdtEndPr/>
         <w:sdtContent>
           <w:r>
             <w:rPr>
@@ -4258,71 +3788,7 @@
           <w:szCs w:val="20"/>
         </w:rPr>
         <w:br/>
-        <w:t xml:space="preserve">(a) any subsisting rights of any third party under any </w:t>
-      </w:r>
-      <w:proofErr w:type="spellStart"/>
-      <w:r>
-        <w:rPr>
-          <w:rFonts w:asciiTheme="minorHAnsi" w:hAnsiTheme="minorHAnsi" w:cstheme="minorHAnsi"/>
-          <w:szCs w:val="20"/>
-        </w:rPr>
-        <w:t>licence</w:t>
-      </w:r>
-      <w:proofErr w:type="spellEnd"/>
-      <w:r>
-        <w:rPr>
-          <w:rFonts w:asciiTheme="minorHAnsi" w:hAnsiTheme="minorHAnsi" w:cstheme="minorHAnsi"/>
-          <w:szCs w:val="20"/>
-        </w:rPr>
-        <w:t xml:space="preserve"> or sub-</w:t>
-      </w:r>
-      <w:proofErr w:type="spellStart"/>
-      <w:r>
-        <w:rPr>
-          <w:rFonts w:asciiTheme="minorHAnsi" w:hAnsiTheme="minorHAnsi" w:cstheme="minorHAnsi"/>
-          <w:szCs w:val="20"/>
-        </w:rPr>
-        <w:t>licence</w:t>
-      </w:r>
-      <w:proofErr w:type="spellEnd"/>
-      <w:r>
-        <w:rPr>
-          <w:rFonts w:asciiTheme="minorHAnsi" w:hAnsiTheme="minorHAnsi" w:cstheme="minorHAnsi"/>
-          <w:szCs w:val="20"/>
-        </w:rPr>
-        <w:t xml:space="preserve"> validly granted by the Publisher prior to termination and the Publisher shall be entitled to retain its share of any sum payable by any third party under any such </w:t>
-      </w:r>
-      <w:proofErr w:type="spellStart"/>
-      <w:r>
-        <w:rPr>
-          <w:rFonts w:asciiTheme="minorHAnsi" w:hAnsiTheme="minorHAnsi" w:cstheme="minorHAnsi"/>
-          <w:szCs w:val="20"/>
-        </w:rPr>
-        <w:t>licence</w:t>
-      </w:r>
-      <w:proofErr w:type="spellEnd"/>
-      <w:r>
-        <w:rPr>
-          <w:rFonts w:asciiTheme="minorHAnsi" w:hAnsiTheme="minorHAnsi" w:cstheme="minorHAnsi"/>
-          <w:szCs w:val="20"/>
-        </w:rPr>
-        <w:t xml:space="preserve"> or sub-</w:t>
-      </w:r>
-      <w:proofErr w:type="spellStart"/>
-      <w:r>
-        <w:rPr>
-          <w:rFonts w:asciiTheme="minorHAnsi" w:hAnsiTheme="minorHAnsi" w:cstheme="minorHAnsi"/>
-          <w:szCs w:val="20"/>
-        </w:rPr>
-        <w:t>licence</w:t>
-      </w:r>
-      <w:proofErr w:type="spellEnd"/>
-      <w:r>
-        <w:rPr>
-          <w:rFonts w:asciiTheme="minorHAnsi" w:hAnsiTheme="minorHAnsi" w:cstheme="minorHAnsi"/>
-          <w:szCs w:val="20"/>
-        </w:rPr>
-        <w:t>;</w:t>
+        <w:t>(a) any subsisting rights of any third party under any licence or sub-licence validly granted by the Publisher prior to termination and the Publisher shall be entitled to retain its share of any sum payable by any third party under any such licence or sub-licence;</w:t>
       </w:r>
       <w:r>
         <w:rPr>
@@ -4386,39 +3852,7 @@
           <w:rFonts w:asciiTheme="minorHAnsi" w:hAnsiTheme="minorHAnsi" w:cstheme="minorHAnsi"/>
           <w:szCs w:val="20"/>
         </w:rPr>
-        <w:t xml:space="preserve">This Agreement, and the documents referred to within it, constitute the entire agreement between the Parties with respect to the subject matter hereof and supersede any previous agreements, warranties, representations, </w:t>
-      </w:r>
-      <w:proofErr w:type="gramStart"/>
-      <w:r>
-        <w:rPr>
-          <w:rFonts w:asciiTheme="minorHAnsi" w:hAnsiTheme="minorHAnsi" w:cstheme="minorHAnsi"/>
-          <w:szCs w:val="20"/>
-        </w:rPr>
-        <w:t>undertakings</w:t>
-      </w:r>
-      <w:proofErr w:type="gramEnd"/>
-      <w:r>
-        <w:rPr>
-          <w:rFonts w:asciiTheme="minorHAnsi" w:hAnsiTheme="minorHAnsi" w:cstheme="minorHAnsi"/>
-          <w:szCs w:val="20"/>
-        </w:rPr>
-        <w:t xml:space="preserve"> or understandings. Each Party acknowledges that it is not relying on, and shall have no remedies in respect of, any undertakings, representations, warranties, promises or assurances that are not set forth in this Agreement. Nothing in this Agreement shall exclude any liability for or remedy in respect of fraud, including fraudulent misrepresentation. This Agreement may be modified or amended only by agreement of the Parties in writing. For the purposes of modifying or amending this Agreement, “in writing” requires either a written document signed by both the Parties or an electronic confirmation by both the Parties with DocuSign </w:t>
-      </w:r>
-      <w:proofErr w:type="gramStart"/>
-      <w:r>
-        <w:rPr>
-          <w:rFonts w:asciiTheme="minorHAnsi" w:hAnsiTheme="minorHAnsi" w:cstheme="minorHAnsi"/>
-          <w:szCs w:val="20"/>
-        </w:rPr>
-        <w:t>or</w:t>
-      </w:r>
-      <w:proofErr w:type="gramEnd"/>
-      <w:r>
-        <w:rPr>
-          <w:rFonts w:asciiTheme="minorHAnsi" w:hAnsiTheme="minorHAnsi" w:cstheme="minorHAnsi"/>
-          <w:szCs w:val="20"/>
-        </w:rPr>
-        <w:t xml:space="preserve"> a similar e-signature solution. Any notice of termination and/or reversion and, where applicable, any preceding notices (including any requesting remediable action under the Clause "</w:t>
+        <w:t>This Agreement, and the documents referred to within it, constitute the entire agreement between the Parties with respect to the subject matter hereof and supersede any previous agreements, warranties, representations, undertakings or understandings. Each Party acknowledges that it is not relying on, and shall have no remedies in respect of, any undertakings, representations, warranties, promises or assurances that are not set forth in this Agreement. Nothing in this Agreement shall exclude any liability for or remedy in respect of fraud, including fraudulent misrepresentation. This Agreement may be modified or amended only by agreement of the Parties in writing. For the purposes of modifying or amending this Agreement, “in writing” requires either a written document signed by both the Parties or an electronic confirmation by both the Parties with DocuSign or a similar e-signature solution. Any notice of termination and/or reversion and, where applicable, any preceding notices (including any requesting remediable action under the Clause "</w:t>
       </w:r>
       <w:r>
         <w:rPr>
@@ -4434,23 +3868,7 @@
           <w:rFonts w:asciiTheme="minorHAnsi" w:hAnsiTheme="minorHAnsi" w:cstheme="minorHAnsi"/>
           <w:szCs w:val="20"/>
         </w:rPr>
-        <w:t xml:space="preserve">") must be provided in writing and delivered by post, courier or personal delivery addressed to the physical address of the relevant Party as set out at the beginning of this Agreement or any replacement address notified to the other Party for this purpose. All such notices shall become effective upon receipt by the other Party. Receipt is deemed to have taken place five working days after the respective notice was sent by post or left at the address by courier or personal delivery. If the Publisher is the terminating </w:t>
-      </w:r>
-      <w:proofErr w:type="gramStart"/>
-      <w:r>
-        <w:rPr>
-          <w:rFonts w:asciiTheme="minorHAnsi" w:hAnsiTheme="minorHAnsi" w:cstheme="minorHAnsi"/>
-          <w:szCs w:val="20"/>
-        </w:rPr>
-        <w:t>Party</w:t>
-      </w:r>
-      <w:proofErr w:type="gramEnd"/>
-      <w:r>
-        <w:rPr>
-          <w:rFonts w:asciiTheme="minorHAnsi" w:hAnsiTheme="minorHAnsi" w:cstheme="minorHAnsi"/>
-          <w:szCs w:val="20"/>
-        </w:rPr>
-        <w:t xml:space="preserve"> the notice need only be provided to the address of the Corresponding Author. If the Author is the terminating Party a copy of the notice must also be sent to the Publisher's Legal Department located at Heidelberger Platz 3, 14197 Berlin, Germany.</w:t>
+        <w:t>") must be provided in writing and delivered by post, courier or personal delivery addressed to the physical address of the relevant Party as set out at the beginning of this Agreement or any replacement address notified to the other Party for this purpose. All such notices shall become effective upon receipt by the other Party. Receipt is deemed to have taken place five working days after the respective notice was sent by post or left at the address by courier or personal delivery. If the Publisher is the terminating Party the notice need only be provided to the address of the Corresponding Author. If the Author is the terminating Party a copy of the notice must also be sent to the Publisher's Legal Department located at Heidelberger Platz 3, 14197 Berlin, Germany.</w:t>
       </w:r>
     </w:p>
     <w:p>
@@ -4473,23 +3891,7 @@
           <w:rFonts w:asciiTheme="minorHAnsi" w:hAnsiTheme="minorHAnsi" w:cstheme="minorHAnsi"/>
           <w:szCs w:val="20"/>
         </w:rPr>
-        <w:t xml:space="preserve">Nothing contained in this Agreement shall constitute or shall be construed as constituting a partnership, joint </w:t>
-      </w:r>
-      <w:proofErr w:type="gramStart"/>
-      <w:r>
-        <w:rPr>
-          <w:rFonts w:asciiTheme="minorHAnsi" w:hAnsiTheme="minorHAnsi" w:cstheme="minorHAnsi"/>
-          <w:szCs w:val="20"/>
-        </w:rPr>
-        <w:t>venture</w:t>
-      </w:r>
-      <w:proofErr w:type="gramEnd"/>
-      <w:r>
-        <w:rPr>
-          <w:rFonts w:asciiTheme="minorHAnsi" w:hAnsiTheme="minorHAnsi" w:cstheme="minorHAnsi"/>
-          <w:szCs w:val="20"/>
-        </w:rPr>
-        <w:t xml:space="preserve"> or contract of employment between the Publisher and the </w:t>
+        <w:t xml:space="preserve">Nothing contained in this Agreement shall constitute or shall be construed as constituting a partnership, joint venture or contract of employment between the Publisher and the </w:t>
       </w:r>
       <w:sdt>
         <w:sdtPr>
@@ -4497,7 +3899,6 @@
           <w:tag w:val="d=AuthorOrRH&amp;r="/>
           <w:id w:val="2036492304"/>
         </w:sdtPr>
-        <w:sdtEndPr/>
         <w:sdtContent>
           <w:r>
             <w:rPr>
@@ -4513,39 +3914,7 @@
           <w:rFonts w:asciiTheme="minorHAnsi" w:hAnsiTheme="minorHAnsi" w:cstheme="minorHAnsi"/>
           <w:szCs w:val="20"/>
         </w:rPr>
-        <w:t xml:space="preserve">. No Party may assign this Agreement to third </w:t>
-      </w:r>
-      <w:proofErr w:type="gramStart"/>
-      <w:r>
-        <w:rPr>
-          <w:rFonts w:asciiTheme="minorHAnsi" w:hAnsiTheme="minorHAnsi" w:cstheme="minorHAnsi"/>
-          <w:szCs w:val="20"/>
-        </w:rPr>
-        <w:t>parties</w:t>
-      </w:r>
-      <w:proofErr w:type="gramEnd"/>
-      <w:r>
-        <w:rPr>
-          <w:rFonts w:asciiTheme="minorHAnsi" w:hAnsiTheme="minorHAnsi" w:cstheme="minorHAnsi"/>
-          <w:szCs w:val="20"/>
-        </w:rPr>
-        <w:t xml:space="preserve"> but the Publisher may assign this Agreement or the rights received hereunder to its affiliated companies. In this Agreement, any words following the terms "include", "including", "in particular", "for example", "</w:t>
-      </w:r>
-      <w:proofErr w:type="gramStart"/>
-      <w:r>
-        <w:rPr>
-          <w:rFonts w:asciiTheme="minorHAnsi" w:hAnsiTheme="minorHAnsi" w:cstheme="minorHAnsi"/>
-          <w:szCs w:val="20"/>
-        </w:rPr>
-        <w:t>e.g.</w:t>
-      </w:r>
-      <w:proofErr w:type="gramEnd"/>
-      <w:r>
-        <w:rPr>
-          <w:rFonts w:asciiTheme="minorHAnsi" w:hAnsiTheme="minorHAnsi" w:cstheme="minorHAnsi"/>
-          <w:szCs w:val="20"/>
-        </w:rPr>
-        <w:t>" or any similar expression shall be construed as illustrative and shall not limit the sense of the words preceding those terms.</w:t>
+        <w:t>. No Party may assign this Agreement to third parties but the Publisher may assign this Agreement or the rights received hereunder to its affiliated companies. In this Agreement, any words following the terms "include", "including", "in particular", "for example", "e.g." or any similar expression shall be construed as illustrative and shall not limit the sense of the words preceding those terms.</w:t>
       </w:r>
     </w:p>
     <w:p>
@@ -4576,7 +3945,6 @@
           <w:tag w:val="d=AuthorOrRH&amp;r="/>
           <w:id w:val="1337878479"/>
         </w:sdtPr>
-        <w:sdtEndPr/>
         <w:sdtContent>
           <w:r>
             <w:rPr>
@@ -4613,7 +3981,6 @@
             <w:listItem w:displayText="New York State" w:value="New York State"/>
           </w:dropDownList>
         </w:sdtPr>
-        <w:sdtEndPr/>
         <w:sdtContent>
           <w:r>
             <w:rPr>
@@ -4659,7 +4026,6 @@
             <w:listItem w:displayText="competent jurisdiction in New York, N.Y. " w:value="competent jurisdiction in New York, N.Y. "/>
           </w:dropDownList>
         </w:sdtPr>
-        <w:sdtEndPr/>
         <w:sdtContent>
           <w:r>
             <w:rPr>
@@ -4717,23 +4083,7 @@
           <w:rFonts w:asciiTheme="minorHAnsi" w:hAnsiTheme="minorHAnsi" w:cstheme="minorHAnsi"/>
           <w:lang w:val="en-GB"/>
         </w:rPr>
-        <w:t xml:space="preserve">The Corresponding Author signs this Agreement on behalf of </w:t>
-      </w:r>
-      <w:proofErr w:type="gramStart"/>
-      <w:r>
-        <w:rPr>
-          <w:rFonts w:asciiTheme="minorHAnsi" w:hAnsiTheme="minorHAnsi" w:cstheme="minorHAnsi"/>
-          <w:lang w:val="en-GB"/>
-        </w:rPr>
-        <w:t>any and all</w:t>
-      </w:r>
-      <w:proofErr w:type="gramEnd"/>
-      <w:r>
-        <w:rPr>
-          <w:rFonts w:asciiTheme="minorHAnsi" w:hAnsiTheme="minorHAnsi" w:cstheme="minorHAnsi"/>
-          <w:lang w:val="en-GB"/>
-        </w:rPr>
-        <w:t xml:space="preserve"> co-authors.</w:t>
+        <w:t>The Corresponding Author signs this Agreement on behalf of any and all co-authors.</w:t>
       </w:r>
     </w:p>
     <w:p>
@@ -5000,7 +4350,6 @@
           <w:lang w:val="en-GB"/>
         </w:rPr>
       </w:pPr>
-      <w:proofErr w:type="spellStart"/>
       <w:r>
         <w:rPr>
           <w:rFonts w:asciiTheme="minorHAnsi" w:eastAsia="Calibri" w:hAnsiTheme="minorHAnsi"/>
@@ -5015,7 +4364,6 @@
           <w:tag w:val="d=CABCAL&amp;r="/>
           <w:id w:val="1212065070"/>
         </w:sdtPr>
-        <w:sdtEndPr/>
         <w:sdtContent>
           <w:r>
             <w:rPr>
@@ -5041,7 +4389,6 @@
           <w:tag w:val="d=TemplateTypeAbbreviated&amp;r="/>
           <w:id w:val="1003750786"/>
         </w:sdtPr>
-        <w:sdtEndPr/>
         <w:sdtContent>
           <w:r>
             <w:rPr>
@@ -5059,16 +4406,7 @@
           <w:iCs/>
           <w:lang w:val="en-GB"/>
         </w:rPr>
-        <w:t>_EN</w:t>
-      </w:r>
-      <w:proofErr w:type="spellEnd"/>
-      <w:r>
-        <w:rPr>
-          <w:rFonts w:asciiTheme="minorHAnsi" w:eastAsia="Calibri" w:hAnsiTheme="minorHAnsi"/>
-          <w:iCs/>
-          <w:lang w:val="en-GB"/>
-        </w:rPr>
-        <w:t xml:space="preserve"> - </w:t>
+        <w:t xml:space="preserve">_EN - </w:t>
       </w:r>
       <w:r>
         <w:rPr>
@@ -5083,7 +4421,6 @@
           <w:tag w:val="d=db_template_version&amp;r="/>
           <w:id w:val="1794026914"/>
         </w:sdtPr>
-        <w:sdtEndPr/>
         <w:sdtContent>
           <w:r>
             <w:rPr>
@@ -5129,7 +4466,6 @@
           <w:tag w:val="d=AuthorOrRH&amp;r="/>
           <w:id w:val="86083318"/>
         </w:sdtPr>
-        <w:sdtEndPr/>
         <w:sdtContent>
           <w:r>
             <w:rPr>
@@ -5175,7 +4511,6 @@
           <w:tag w:val="d=AuthorOrRH&amp;r="/>
           <w:id w:val="165554436"/>
         </w:sdtPr>
-        <w:sdtEndPr/>
         <w:sdtContent>
           <w:r>
             <w:rPr>
@@ -5259,49 +4594,7 @@
           <w:rFonts w:asciiTheme="minorHAnsi" w:hAnsiTheme="minorHAnsi" w:cstheme="minorHAnsi"/>
         </w:rPr>
         <w:br/>
-        <w:t xml:space="preserve">(b) a legally compliant, non-commercial preprint server, such as but not limited to </w:t>
-      </w:r>
-      <w:proofErr w:type="spellStart"/>
-      <w:r>
-        <w:rPr>
-          <w:rFonts w:asciiTheme="minorHAnsi" w:hAnsiTheme="minorHAnsi" w:cstheme="minorHAnsi"/>
-        </w:rPr>
-        <w:t>arXiv</w:t>
-      </w:r>
-      <w:proofErr w:type="spellEnd"/>
-      <w:r>
-        <w:rPr>
-          <w:rFonts w:asciiTheme="minorHAnsi" w:hAnsiTheme="minorHAnsi" w:cstheme="minorHAnsi"/>
-        </w:rPr>
-        <w:t xml:space="preserve">, </w:t>
-      </w:r>
-      <w:proofErr w:type="spellStart"/>
-      <w:r>
-        <w:rPr>
-          <w:rFonts w:asciiTheme="minorHAnsi" w:hAnsiTheme="minorHAnsi" w:cstheme="minorHAnsi"/>
-        </w:rPr>
-        <w:t>bioRxiv</w:t>
-      </w:r>
-      <w:proofErr w:type="spellEnd"/>
-      <w:r>
-        <w:rPr>
-          <w:rFonts w:asciiTheme="minorHAnsi" w:hAnsiTheme="minorHAnsi" w:cstheme="minorHAnsi"/>
-        </w:rPr>
-        <w:t xml:space="preserve"> and </w:t>
-      </w:r>
-      <w:proofErr w:type="spellStart"/>
-      <w:r>
-        <w:rPr>
-          <w:rFonts w:asciiTheme="minorHAnsi" w:hAnsiTheme="minorHAnsi" w:cstheme="minorHAnsi"/>
-        </w:rPr>
-        <w:t>RePEc</w:t>
-      </w:r>
-      <w:proofErr w:type="spellEnd"/>
-      <w:r>
-        <w:rPr>
-          <w:rFonts w:asciiTheme="minorHAnsi" w:hAnsiTheme="minorHAnsi" w:cstheme="minorHAnsi"/>
-        </w:rPr>
-        <w:t>; provided always that once the “Version of Record” (as defined below) of the Contribution has been published by or on behalf of the Publisher, the Author shall immediately ensure that any Preprint made available above shall contain a link to the Version of Record and the following acknowledgement:</w:t>
+        <w:t>(b) a legally compliant, non-commercial preprint server, such as but not limited to arXiv, bioRxiv and RePEc; provided always that once the “Version of Record” (as defined below) of the Contribution has been published by or on behalf of the Publisher, the Author shall immediately ensure that any Preprint made available above shall contain a link to the Version of Record and the following acknowledgement:</w:t>
       </w:r>
       <w:r>
         <w:rPr>
@@ -5315,25 +4608,7 @@
           <w:i/>
           <w:iCs/>
         </w:rPr>
-        <w:t xml:space="preserve">“This is a preprint of the following chapter: [author of the chapter], [chapter title], published in [book title], edited by [editor of the book], [year of publication], [publisher (as it appears on the cover of the book)] reproduced with permission of [publisher (as it appears on the copyright page of the book)]. The final authenticated version is available online at: </w:t>
-      </w:r>
-      <w:proofErr w:type="gramStart"/>
-      <w:r>
-        <w:rPr>
-          <w:rFonts w:asciiTheme="minorHAnsi" w:hAnsiTheme="minorHAnsi" w:cstheme="minorHAnsi"/>
-          <w:i/>
-          <w:iCs/>
-        </w:rPr>
-        <w:t>http://dx.doi.org/[</w:t>
-      </w:r>
-      <w:proofErr w:type="gramEnd"/>
-      <w:r>
-        <w:rPr>
-          <w:rFonts w:asciiTheme="minorHAnsi" w:hAnsiTheme="minorHAnsi" w:cstheme="minorHAnsi"/>
-          <w:i/>
-          <w:iCs/>
-        </w:rPr>
-        <w:t>insert DOI]”.</w:t>
+        <w:t>“This is a preprint of the following chapter: [author of the chapter], [chapter title], published in [book title], edited by [editor of the book], [year of publication], [publisher (as it appears on the cover of the book)] reproduced with permission of [publisher (as it appears on the copyright page of the book)]. The final authenticated version is available online at: http://dx.doi.org/[insert DOI]”.</w:t>
       </w:r>
     </w:p>
     <w:p>
@@ -5493,27 +4768,7 @@
           <w:iCs/>
           <w:szCs w:val="20"/>
         </w:rPr>
-        <w:t xml:space="preserve">“This is an Author Accepted Manuscript version of the following chapter: [author of the chapter], [chapter title], published in [book title], edited by [editor of the book], [year of publication], [publisher (as it appears on the cover of the book)] reproduced with permission of [publisher (as it appears on the copyright page of the book)]. The final authenticated version is available online at: </w:t>
-      </w:r>
-      <w:proofErr w:type="gramStart"/>
-      <w:r>
-        <w:rPr>
-          <w:rFonts w:asciiTheme="minorHAnsi" w:hAnsiTheme="minorHAnsi"/>
-          <w:i/>
-          <w:iCs/>
-          <w:szCs w:val="20"/>
-        </w:rPr>
-        <w:t>http://dx.doi.org/[</w:t>
-      </w:r>
-      <w:proofErr w:type="gramEnd"/>
-      <w:r>
-        <w:rPr>
-          <w:rFonts w:asciiTheme="minorHAnsi" w:hAnsiTheme="minorHAnsi"/>
-          <w:i/>
-          <w:iCs/>
-          <w:szCs w:val="20"/>
-        </w:rPr>
-        <w:t>insert DOI]”.</w:t>
+        <w:t>“This is an Author Accepted Manuscript version of the following chapter: [author of the chapter], [chapter title], published in [book title], edited by [editor of the book], [year of publication], [publisher (as it appears on the cover of the book)] reproduced with permission of [publisher (as it appears on the copyright page of the book)]. The final authenticated version is available online at: http://dx.doi.org/[insert DOI]”.</w:t>
       </w:r>
     </w:p>
     <w:p>
@@ -5579,23 +4834,7 @@
           <w:rFonts w:asciiTheme="minorHAnsi" w:hAnsiTheme="minorHAnsi"/>
           <w:szCs w:val="20"/>
         </w:rPr>
-        <w:t xml:space="preserve">Any linking, </w:t>
-      </w:r>
-      <w:proofErr w:type="gramStart"/>
-      <w:r>
-        <w:rPr>
-          <w:rFonts w:asciiTheme="minorHAnsi" w:hAnsiTheme="minorHAnsi"/>
-          <w:szCs w:val="20"/>
-        </w:rPr>
-        <w:t>collection</w:t>
-      </w:r>
-      <w:proofErr w:type="gramEnd"/>
-      <w:r>
-        <w:rPr>
-          <w:rFonts w:asciiTheme="minorHAnsi" w:hAnsiTheme="minorHAnsi"/>
-          <w:szCs w:val="20"/>
-        </w:rPr>
-        <w:t xml:space="preserve"> or aggregation of self-archived Contributions from the same Work is strictly prohibited.</w:t>
+        <w:t>Any linking, collection or aggregation of self-archived Contributions from the same Work is strictly prohibited.</w:t>
       </w:r>
       <w:r>
         <w:rPr>
@@ -5631,7 +4870,6 @@
           <w:tag w:val="d=AuthorOrRH&amp;r="/>
           <w:id w:val="169853395"/>
         </w:sdtPr>
-        <w:sdtEndPr/>
         <w:sdtContent>
           <w:r>
             <w:rPr>
@@ -5721,23 +4959,7 @@
           <w:szCs w:val="20"/>
         </w:rPr>
         <w:br/>
-        <w:t>(d) any further Reuse of the Contribution is permitted only to the extent and in so far as is reasonably necessary: (</w:t>
-      </w:r>
-      <w:proofErr w:type="spellStart"/>
-      <w:r>
-        <w:rPr>
-          <w:rFonts w:asciiTheme="minorHAnsi" w:hAnsiTheme="minorHAnsi"/>
-          <w:szCs w:val="20"/>
-        </w:rPr>
-        <w:t>i</w:t>
-      </w:r>
-      <w:proofErr w:type="spellEnd"/>
-      <w:r>
-        <w:rPr>
-          <w:rFonts w:asciiTheme="minorHAnsi" w:hAnsiTheme="minorHAnsi"/>
-          <w:szCs w:val="20"/>
-        </w:rPr>
-        <w:t>) to share the Contribution as a whole to no more than 10 research colleagues engaged by the same institution or employer as the Author for each colleague's personal and private use only; (ii) for classroom teaching use by the Author in their respective academic institution provided that the Contribution or any part of it is not included in course packs for sale or wider distribution to any students, institutions or other persons nor any other form of commercial or systematic exploitation; or (iii) for the Author to use all or parts of the Contribution in the further development of the Author's scientific and/or academic career, for private use and research or within a strictly limited circulation which does not allow the Contribution to become publicly accessible nor prejudice sales of, or the exploitation of the Publisher's rights in, the Contribution (e.g. attaching a copy of the Contribution to a job or grant application).</w:t>
+        <w:t>(d) any further Reuse of the Contribution is permitted only to the extent and in so far as is reasonably necessary: (i) to share the Contribution as a whole to no more than 10 research colleagues engaged by the same institution or employer as the Author for each colleague's personal and private use only; (ii) for classroom teaching use by the Author in their respective academic institution provided that the Contribution or any part of it is not included in course packs for sale or wider distribution to any students, institutions or other persons nor any other form of commercial or systematic exploitation; or (iii) for the Author to use all or parts of the Contribution in the further development of the Author's scientific and/or academic career, for private use and research or within a strictly limited circulation which does not allow the Contribution to become publicly accessible nor prejudice sales of, or the exploitation of the Publisher's rights in, the Contribution (e.g. attaching a copy of the Contribution to a job or grant application).</w:t>
       </w:r>
     </w:p>
     <w:p>
@@ -5797,23 +5019,7 @@
           <w:rFonts w:asciiTheme="minorHAnsi" w:hAnsiTheme="minorHAnsi"/>
           <w:szCs w:val="20"/>
         </w:rPr>
-        <w:t xml:space="preserve">In each case where the Author has Reuse rights or the Publisher grants specific use rights to the Author according to the above provisions, this shall be subject always to the Author obtaining at the Author's sole responsibility, </w:t>
-      </w:r>
-      <w:proofErr w:type="gramStart"/>
-      <w:r>
-        <w:rPr>
-          <w:rFonts w:asciiTheme="minorHAnsi" w:hAnsiTheme="minorHAnsi"/>
-          <w:szCs w:val="20"/>
-        </w:rPr>
-        <w:t>cost</w:t>
-      </w:r>
-      <w:proofErr w:type="gramEnd"/>
-      <w:r>
-        <w:rPr>
-          <w:rFonts w:asciiTheme="minorHAnsi" w:hAnsiTheme="minorHAnsi"/>
-          <w:szCs w:val="20"/>
-        </w:rPr>
-        <w:t xml:space="preserve"> and expense the prior consent of any co-author(s) and/or any relevant third party.</w:t>
+        <w:t>In each case where the Author has Reuse rights or the Publisher grants specific use rights to the Author according to the above provisions, this shall be subject always to the Author obtaining at the Author's sole responsibility, cost and expense the prior consent of any co-author(s) and/or any relevant third party.</w:t>
       </w:r>
     </w:p>
     <w:p>
@@ -5835,23 +5041,7 @@
           <w:rFonts w:asciiTheme="minorHAnsi" w:hAnsiTheme="minorHAnsi"/>
           <w:szCs w:val="20"/>
         </w:rPr>
-        <w:t xml:space="preserve">Any linking, </w:t>
-      </w:r>
-      <w:proofErr w:type="gramStart"/>
-      <w:r>
-        <w:rPr>
-          <w:rFonts w:asciiTheme="minorHAnsi" w:hAnsiTheme="minorHAnsi"/>
-          <w:szCs w:val="20"/>
-        </w:rPr>
-        <w:t>collection</w:t>
-      </w:r>
-      <w:proofErr w:type="gramEnd"/>
-      <w:r>
-        <w:rPr>
-          <w:rFonts w:asciiTheme="minorHAnsi" w:hAnsiTheme="minorHAnsi"/>
-          <w:szCs w:val="20"/>
-        </w:rPr>
-        <w:t xml:space="preserve"> or aggregation of reused Contributions from the same Work is strictly prohibited.</w:t>
+        <w:t>Any linking, collection or aggregation of reused Contributions from the same Work is strictly prohibited.</w:t>
       </w:r>
     </w:p>
     <w:sectPr>
@@ -5866,7 +5056,7 @@
 </file>
 
 <file path=word/endnotes.xml><?xml version="1.0" encoding="utf-8"?>
-<w:endnotes xmlns:wpc="http://schemas.microsoft.com/office/word/2010/wordprocessingCanvas" xmlns:cx="http://schemas.microsoft.com/office/drawing/2014/chartex" xmlns:cx1="http://schemas.microsoft.com/office/drawing/2015/9/8/chartex" xmlns:cx2="http://schemas.microsoft.com/office/drawing/2015/10/21/chartex" xmlns:cx3="http://schemas.microsoft.com/office/drawing/2016/5/9/chartex" xmlns:cx4="http://schemas.microsoft.com/office/drawing/2016/5/10/chartex" xmlns:cx5="http://schemas.microsoft.com/office/drawing/2016/5/11/chartex" xmlns:cx6="http://schemas.microsoft.com/office/drawing/2016/5/12/chartex" xmlns:cx7="http://schemas.microsoft.com/office/drawing/2016/5/13/chartex" xmlns:cx8="http://schemas.microsoft.com/office/drawing/2016/5/14/chartex" xmlns:mc="http://schemas.openxmlformats.org/markup-compatibility/2006" xmlns:aink="http://schemas.microsoft.com/office/drawing/2016/ink" xmlns:am3d="http://schemas.microsoft.com/office/drawing/2017/model3d" xmlns:o="urn:schemas-microsoft-com:office:office" xmlns:r="http://schemas.openxmlformats.org/officeDocument/2006/relationships" xmlns:m="http://schemas.openxmlformats.org/officeDocument/2006/math" xmlns:v="urn:schemas-microsoft-com:vml" xmlns:wp14="http://schemas.microsoft.com/office/word/2010/wordprocessingDrawing" xmlns:wp="http://schemas.openxmlformats.org/drawingml/2006/wordprocessingDrawing" xmlns:w10="urn:schemas-microsoft-com:office:word" xmlns:w="http://schemas.openxmlformats.org/wordprocessingml/2006/main" xmlns:w14="http://schemas.microsoft.com/office/word/2010/wordml" xmlns:w15="http://schemas.microsoft.com/office/word/2012/wordml" xmlns:w16cex="http://schemas.microsoft.com/office/word/2018/wordml/cex" xmlns:w16cid="http://schemas.microsoft.com/office/word/2016/wordml/cid" xmlns:w16="http://schemas.microsoft.com/office/word/2018/wordml" xmlns:w16sdtdh="http://schemas.microsoft.com/office/word/2020/wordml/sdtdatahash" xmlns:w16se="http://schemas.microsoft.com/office/word/2015/wordml/symex" xmlns:wpg="http://schemas.microsoft.com/office/word/2010/wordprocessingGroup" xmlns:wpi="http://schemas.microsoft.com/office/word/2010/wordprocessingInk" xmlns:wne="http://schemas.microsoft.com/office/word/2006/wordml" xmlns:wps="http://schemas.microsoft.com/office/word/2010/wordprocessingShape" mc:Ignorable="w14 w15 w16se w16cid w16 w16cex w16sdtdh wp14">
+<w:endnotes xmlns:wpc="http://schemas.microsoft.com/office/word/2010/wordprocessingCanvas" xmlns:cx="http://schemas.microsoft.com/office/drawing/2014/chartex" xmlns:cx1="http://schemas.microsoft.com/office/drawing/2015/9/8/chartex" xmlns:cx2="http://schemas.microsoft.com/office/drawing/2015/10/21/chartex" xmlns:cx3="http://schemas.microsoft.com/office/drawing/2016/5/9/chartex" xmlns:cx4="http://schemas.microsoft.com/office/drawing/2016/5/10/chartex" xmlns:cx5="http://schemas.microsoft.com/office/drawing/2016/5/11/chartex" xmlns:cx6="http://schemas.microsoft.com/office/drawing/2016/5/12/chartex" xmlns:cx7="http://schemas.microsoft.com/office/drawing/2016/5/13/chartex" xmlns:cx8="http://schemas.microsoft.com/office/drawing/2016/5/14/chartex" xmlns:mc="http://schemas.openxmlformats.org/markup-compatibility/2006" xmlns:aink="http://schemas.microsoft.com/office/drawing/2016/ink" xmlns:am3d="http://schemas.microsoft.com/office/drawing/2017/model3d" xmlns:o="urn:schemas-microsoft-com:office:office" xmlns:oel="http://schemas.microsoft.com/office/2019/extlst" xmlns:r="http://schemas.openxmlformats.org/officeDocument/2006/relationships" xmlns:m="http://schemas.openxmlformats.org/officeDocument/2006/math" xmlns:v="urn:schemas-microsoft-com:vml" xmlns:wp14="http://schemas.microsoft.com/office/word/2010/wordprocessingDrawing" xmlns:wp="http://schemas.openxmlformats.org/drawingml/2006/wordprocessingDrawing" xmlns:w10="urn:schemas-microsoft-com:office:word" xmlns:w="http://schemas.openxmlformats.org/wordprocessingml/2006/main" xmlns:w14="http://schemas.microsoft.com/office/word/2010/wordml" xmlns:w15="http://schemas.microsoft.com/office/word/2012/wordml" xmlns:w16cex="http://schemas.microsoft.com/office/word/2018/wordml/cex" xmlns:w16cid="http://schemas.microsoft.com/office/word/2016/wordml/cid" xmlns:w16="http://schemas.microsoft.com/office/word/2018/wordml" xmlns:w16sdtdh="http://schemas.microsoft.com/office/word/2020/wordml/sdtdatahash" xmlns:w16se="http://schemas.microsoft.com/office/word/2015/wordml/symex" xmlns:wpg="http://schemas.microsoft.com/office/word/2010/wordprocessingGroup" xmlns:wpi="http://schemas.microsoft.com/office/word/2010/wordprocessingInk" xmlns:wne="http://schemas.microsoft.com/office/word/2006/wordml" xmlns:wps="http://schemas.microsoft.com/office/word/2010/wordprocessingShape" mc:Ignorable="w14 w15 w16se w16cid w16 w16cex w16sdtdh wp14">
   <w:endnote w:type="separator" w:id="-1">
     <w:p>
       <w:r>
@@ -5885,7 +5075,7 @@
 </file>
 
 <file path=word/footer1.xml><?xml version="1.0" encoding="utf-8"?>
-<w:ftr xmlns:wpc="http://schemas.microsoft.com/office/word/2010/wordprocessingCanvas" xmlns:cx="http://schemas.microsoft.com/office/drawing/2014/chartex" xmlns:cx1="http://schemas.microsoft.com/office/drawing/2015/9/8/chartex" xmlns:cx2="http://schemas.microsoft.com/office/drawing/2015/10/21/chartex" xmlns:cx3="http://schemas.microsoft.com/office/drawing/2016/5/9/chartex" xmlns:cx4="http://schemas.microsoft.com/office/drawing/2016/5/10/chartex" xmlns:cx5="http://schemas.microsoft.com/office/drawing/2016/5/11/chartex" xmlns:cx6="http://schemas.microsoft.com/office/drawing/2016/5/12/chartex" xmlns:cx7="http://schemas.microsoft.com/office/drawing/2016/5/13/chartex" xmlns:cx8="http://schemas.microsoft.com/office/drawing/2016/5/14/chartex" xmlns:mc="http://schemas.openxmlformats.org/markup-compatibility/2006" xmlns:aink="http://schemas.microsoft.com/office/drawing/2016/ink" xmlns:am3d="http://schemas.microsoft.com/office/drawing/2017/model3d" xmlns:o="urn:schemas-microsoft-com:office:office" xmlns:r="http://schemas.openxmlformats.org/officeDocument/2006/relationships" xmlns:m="http://schemas.openxmlformats.org/officeDocument/2006/math" xmlns:v="urn:schemas-microsoft-com:vml" xmlns:wp14="http://schemas.microsoft.com/office/word/2010/wordprocessingDrawing" xmlns:wp="http://schemas.openxmlformats.org/drawingml/2006/wordprocessingDrawing" xmlns:w10="urn:schemas-microsoft-com:office:word" xmlns:w="http://schemas.openxmlformats.org/wordprocessingml/2006/main" xmlns:w14="http://schemas.microsoft.com/office/word/2010/wordml" xmlns:w15="http://schemas.microsoft.com/office/word/2012/wordml" xmlns:w16cex="http://schemas.microsoft.com/office/word/2018/wordml/cex" xmlns:w16cid="http://schemas.microsoft.com/office/word/2016/wordml/cid" xmlns:w16="http://schemas.microsoft.com/office/word/2018/wordml" xmlns:w16sdtdh="http://schemas.microsoft.com/office/word/2020/wordml/sdtdatahash" xmlns:w16se="http://schemas.microsoft.com/office/word/2015/wordml/symex" xmlns:wpg="http://schemas.microsoft.com/office/word/2010/wordprocessingGroup" xmlns:wpi="http://schemas.microsoft.com/office/word/2010/wordprocessingInk" xmlns:wne="http://schemas.microsoft.com/office/word/2006/wordml" xmlns:wps="http://schemas.microsoft.com/office/word/2010/wordprocessingShape" mc:Ignorable="w14 w15 w16se w16cid w16 w16cex w16sdtdh wp14">
+<w:ftr xmlns:wpc="http://schemas.microsoft.com/office/word/2010/wordprocessingCanvas" xmlns:cx="http://schemas.microsoft.com/office/drawing/2014/chartex" xmlns:cx1="http://schemas.microsoft.com/office/drawing/2015/9/8/chartex" xmlns:cx2="http://schemas.microsoft.com/office/drawing/2015/10/21/chartex" xmlns:cx3="http://schemas.microsoft.com/office/drawing/2016/5/9/chartex" xmlns:cx4="http://schemas.microsoft.com/office/drawing/2016/5/10/chartex" xmlns:cx5="http://schemas.microsoft.com/office/drawing/2016/5/11/chartex" xmlns:cx6="http://schemas.microsoft.com/office/drawing/2016/5/12/chartex" xmlns:cx7="http://schemas.microsoft.com/office/drawing/2016/5/13/chartex" xmlns:cx8="http://schemas.microsoft.com/office/drawing/2016/5/14/chartex" xmlns:mc="http://schemas.openxmlformats.org/markup-compatibility/2006" xmlns:aink="http://schemas.microsoft.com/office/drawing/2016/ink" xmlns:am3d="http://schemas.microsoft.com/office/drawing/2017/model3d" xmlns:o="urn:schemas-microsoft-com:office:office" xmlns:oel="http://schemas.microsoft.com/office/2019/extlst" xmlns:r="http://schemas.openxmlformats.org/officeDocument/2006/relationships" xmlns:m="http://schemas.openxmlformats.org/officeDocument/2006/math" xmlns:v="urn:schemas-microsoft-com:vml" xmlns:wp14="http://schemas.microsoft.com/office/word/2010/wordprocessingDrawing" xmlns:wp="http://schemas.openxmlformats.org/drawingml/2006/wordprocessingDrawing" xmlns:w10="urn:schemas-microsoft-com:office:word" xmlns:w="http://schemas.openxmlformats.org/wordprocessingml/2006/main" xmlns:w14="http://schemas.microsoft.com/office/word/2010/wordml" xmlns:w15="http://schemas.microsoft.com/office/word/2012/wordml" xmlns:w16cex="http://schemas.microsoft.com/office/word/2018/wordml/cex" xmlns:w16cid="http://schemas.microsoft.com/office/word/2016/wordml/cid" xmlns:w16="http://schemas.microsoft.com/office/word/2018/wordml" xmlns:w16sdtdh="http://schemas.microsoft.com/office/word/2020/wordml/sdtdatahash" xmlns:w16se="http://schemas.microsoft.com/office/word/2015/wordml/symex" xmlns:wpg="http://schemas.microsoft.com/office/word/2010/wordprocessingGroup" xmlns:wpi="http://schemas.microsoft.com/office/word/2010/wordprocessingInk" xmlns:wne="http://schemas.microsoft.com/office/word/2006/wordml" xmlns:wps="http://schemas.microsoft.com/office/word/2010/wordprocessingShape" mc:Ignorable="w14 w15 w16se w16cid w16 w16cex w16sdtdh wp14">
   <w:sdt>
     <w:sdtPr>
       <w:rPr>
@@ -5897,7 +5087,6 @@
         <w:docPartUnique/>
       </w:docPartObj>
     </w:sdtPr>
-    <w:sdtEndPr/>
     <w:sdtContent>
       <w:sdt>
         <w:sdtPr>
@@ -5910,7 +5099,6 @@
             <w:docPartUnique/>
           </w:docPartObj>
         </w:sdtPr>
-        <w:sdtEndPr/>
         <w:sdtContent>
           <w:p>
             <w:pPr>
@@ -6028,7 +5216,7 @@
 </file>
 
 <file path=word/footnotes.xml><?xml version="1.0" encoding="utf-8"?>
-<w:footnotes xmlns:wpc="http://schemas.microsoft.com/office/word/2010/wordprocessingCanvas" xmlns:cx="http://schemas.microsoft.com/office/drawing/2014/chartex" xmlns:cx1="http://schemas.microsoft.com/office/drawing/2015/9/8/chartex" xmlns:cx2="http://schemas.microsoft.com/office/drawing/2015/10/21/chartex" xmlns:cx3="http://schemas.microsoft.com/office/drawing/2016/5/9/chartex" xmlns:cx4="http://schemas.microsoft.com/office/drawing/2016/5/10/chartex" xmlns:cx5="http://schemas.microsoft.com/office/drawing/2016/5/11/chartex" xmlns:cx6="http://schemas.microsoft.com/office/drawing/2016/5/12/chartex" xmlns:cx7="http://schemas.microsoft.com/office/drawing/2016/5/13/chartex" xmlns:cx8="http://schemas.microsoft.com/office/drawing/2016/5/14/chartex" xmlns:mc="http://schemas.openxmlformats.org/markup-compatibility/2006" xmlns:aink="http://schemas.microsoft.com/office/drawing/2016/ink" xmlns:am3d="http://schemas.microsoft.com/office/drawing/2017/model3d" xmlns:o="urn:schemas-microsoft-com:office:office" xmlns:r="http://schemas.openxmlformats.org/officeDocument/2006/relationships" xmlns:m="http://schemas.openxmlformats.org/officeDocument/2006/math" xmlns:v="urn:schemas-microsoft-com:vml" xmlns:wp14="http://schemas.microsoft.com/office/word/2010/wordprocessingDrawing" xmlns:wp="http://schemas.openxmlformats.org/drawingml/2006/wordprocessingDrawing" xmlns:w10="urn:schemas-microsoft-com:office:word" xmlns:w="http://schemas.openxmlformats.org/wordprocessingml/2006/main" xmlns:w14="http://schemas.microsoft.com/office/word/2010/wordml" xmlns:w15="http://schemas.microsoft.com/office/word/2012/wordml" xmlns:w16cex="http://schemas.microsoft.com/office/word/2018/wordml/cex" xmlns:w16cid="http://schemas.microsoft.com/office/word/2016/wordml/cid" xmlns:w16="http://schemas.microsoft.com/office/word/2018/wordml" xmlns:w16sdtdh="http://schemas.microsoft.com/office/word/2020/wordml/sdtdatahash" xmlns:w16se="http://schemas.microsoft.com/office/word/2015/wordml/symex" xmlns:wpg="http://schemas.microsoft.com/office/word/2010/wordprocessingGroup" xmlns:wpi="http://schemas.microsoft.com/office/word/2010/wordprocessingInk" xmlns:wne="http://schemas.microsoft.com/office/word/2006/wordml" xmlns:wps="http://schemas.microsoft.com/office/word/2010/wordprocessingShape" mc:Ignorable="w14 w15 w16se w16cid w16 w16cex w16sdtdh wp14">
+<w:footnotes xmlns:wpc="http://schemas.microsoft.com/office/word/2010/wordprocessingCanvas" xmlns:cx="http://schemas.microsoft.com/office/drawing/2014/chartex" xmlns:cx1="http://schemas.microsoft.com/office/drawing/2015/9/8/chartex" xmlns:cx2="http://schemas.microsoft.com/office/drawing/2015/10/21/chartex" xmlns:cx3="http://schemas.microsoft.com/office/drawing/2016/5/9/chartex" xmlns:cx4="http://schemas.microsoft.com/office/drawing/2016/5/10/chartex" xmlns:cx5="http://schemas.microsoft.com/office/drawing/2016/5/11/chartex" xmlns:cx6="http://schemas.microsoft.com/office/drawing/2016/5/12/chartex" xmlns:cx7="http://schemas.microsoft.com/office/drawing/2016/5/13/chartex" xmlns:cx8="http://schemas.microsoft.com/office/drawing/2016/5/14/chartex" xmlns:mc="http://schemas.openxmlformats.org/markup-compatibility/2006" xmlns:aink="http://schemas.microsoft.com/office/drawing/2016/ink" xmlns:am3d="http://schemas.microsoft.com/office/drawing/2017/model3d" xmlns:o="urn:schemas-microsoft-com:office:office" xmlns:oel="http://schemas.microsoft.com/office/2019/extlst" xmlns:r="http://schemas.openxmlformats.org/officeDocument/2006/relationships" xmlns:m="http://schemas.openxmlformats.org/officeDocument/2006/math" xmlns:v="urn:schemas-microsoft-com:vml" xmlns:wp14="http://schemas.microsoft.com/office/word/2010/wordprocessingDrawing" xmlns:wp="http://schemas.openxmlformats.org/drawingml/2006/wordprocessingDrawing" xmlns:w10="urn:schemas-microsoft-com:office:word" xmlns:w="http://schemas.openxmlformats.org/wordprocessingml/2006/main" xmlns:w14="http://schemas.microsoft.com/office/word/2010/wordml" xmlns:w15="http://schemas.microsoft.com/office/word/2012/wordml" xmlns:w16cex="http://schemas.microsoft.com/office/word/2018/wordml/cex" xmlns:w16cid="http://schemas.microsoft.com/office/word/2016/wordml/cid" xmlns:w16="http://schemas.microsoft.com/office/word/2018/wordml" xmlns:w16sdtdh="http://schemas.microsoft.com/office/word/2020/wordml/sdtdatahash" xmlns:w16se="http://schemas.microsoft.com/office/word/2015/wordml/symex" xmlns:wpg="http://schemas.microsoft.com/office/word/2010/wordprocessingGroup" xmlns:wpi="http://schemas.microsoft.com/office/word/2010/wordprocessingInk" xmlns:wne="http://schemas.microsoft.com/office/word/2006/wordml" xmlns:wps="http://schemas.microsoft.com/office/word/2010/wordprocessingShape" mc:Ignorable="w14 w15 w16se w16cid w16 w16cex w16sdtdh wp14">
   <w:footnote w:type="separator" w:id="-1">
     <w:p>
       <w:r>
@@ -6047,7 +5235,7 @@
 </file>
 
 <file path=word/numbering.xml><?xml version="1.0" encoding="utf-8"?>
-<w:numbering xmlns:wpc="http://schemas.microsoft.com/office/word/2010/wordprocessingCanvas" xmlns:cx="http://schemas.microsoft.com/office/drawing/2014/chartex" xmlns:cx1="http://schemas.microsoft.com/office/drawing/2015/9/8/chartex" xmlns:cx2="http://schemas.microsoft.com/office/drawing/2015/10/21/chartex" xmlns:cx3="http://schemas.microsoft.com/office/drawing/2016/5/9/chartex" xmlns:cx4="http://schemas.microsoft.com/office/drawing/2016/5/10/chartex" xmlns:cx5="http://schemas.microsoft.com/office/drawing/2016/5/11/chartex" xmlns:cx6="http://schemas.microsoft.com/office/drawing/2016/5/12/chartex" xmlns:cx7="http://schemas.microsoft.com/office/drawing/2016/5/13/chartex" xmlns:cx8="http://schemas.microsoft.com/office/drawing/2016/5/14/chartex" xmlns:mc="http://schemas.openxmlformats.org/markup-compatibility/2006" xmlns:aink="http://schemas.microsoft.com/office/drawing/2016/ink" xmlns:am3d="http://schemas.microsoft.com/office/drawing/2017/model3d" xmlns:o="urn:schemas-microsoft-com:office:office" xmlns:r="http://schemas.openxmlformats.org/officeDocument/2006/relationships" xmlns:m="http://schemas.openxmlformats.org/officeDocument/2006/math" xmlns:v="urn:schemas-microsoft-com:vml" xmlns:wp14="http://schemas.microsoft.com/office/word/2010/wordprocessingDrawing" xmlns:wp="http://schemas.openxmlformats.org/drawingml/2006/wordprocessingDrawing" xmlns:w10="urn:schemas-microsoft-com:office:word" xmlns:w="http://schemas.openxmlformats.org/wordprocessingml/2006/main" xmlns:w14="http://schemas.microsoft.com/office/word/2010/wordml" xmlns:w15="http://schemas.microsoft.com/office/word/2012/wordml" xmlns:w16cex="http://schemas.microsoft.com/office/word/2018/wordml/cex" xmlns:w16cid="http://schemas.microsoft.com/office/word/2016/wordml/cid" xmlns:w16="http://schemas.microsoft.com/office/word/2018/wordml" xmlns:w16sdtdh="http://schemas.microsoft.com/office/word/2020/wordml/sdtdatahash" xmlns:w16se="http://schemas.microsoft.com/office/word/2015/wordml/symex" xmlns:wpg="http://schemas.microsoft.com/office/word/2010/wordprocessingGroup" xmlns:wpi="http://schemas.microsoft.com/office/word/2010/wordprocessingInk" xmlns:wne="http://schemas.microsoft.com/office/word/2006/wordml" xmlns:wps="http://schemas.microsoft.com/office/word/2010/wordprocessingShape" mc:Ignorable="w14 w15 w16se w16cid w16 w16cex w16sdtdh wp14">
+<w:numbering xmlns:wpc="http://schemas.microsoft.com/office/word/2010/wordprocessingCanvas" xmlns:cx="http://schemas.microsoft.com/office/drawing/2014/chartex" xmlns:cx1="http://schemas.microsoft.com/office/drawing/2015/9/8/chartex" xmlns:cx2="http://schemas.microsoft.com/office/drawing/2015/10/21/chartex" xmlns:cx3="http://schemas.microsoft.com/office/drawing/2016/5/9/chartex" xmlns:cx4="http://schemas.microsoft.com/office/drawing/2016/5/10/chartex" xmlns:cx5="http://schemas.microsoft.com/office/drawing/2016/5/11/chartex" xmlns:cx6="http://schemas.microsoft.com/office/drawing/2016/5/12/chartex" xmlns:cx7="http://schemas.microsoft.com/office/drawing/2016/5/13/chartex" xmlns:cx8="http://schemas.microsoft.com/office/drawing/2016/5/14/chartex" xmlns:mc="http://schemas.openxmlformats.org/markup-compatibility/2006" xmlns:aink="http://schemas.microsoft.com/office/drawing/2016/ink" xmlns:am3d="http://schemas.microsoft.com/office/drawing/2017/model3d" xmlns:o="urn:schemas-microsoft-com:office:office" xmlns:oel="http://schemas.microsoft.com/office/2019/extlst" xmlns:r="http://schemas.openxmlformats.org/officeDocument/2006/relationships" xmlns:m="http://schemas.openxmlformats.org/officeDocument/2006/math" xmlns:v="urn:schemas-microsoft-com:vml" xmlns:wp14="http://schemas.microsoft.com/office/word/2010/wordprocessingDrawing" xmlns:wp="http://schemas.openxmlformats.org/drawingml/2006/wordprocessingDrawing" xmlns:w10="urn:schemas-microsoft-com:office:word" xmlns:w="http://schemas.openxmlformats.org/wordprocessingml/2006/main" xmlns:w14="http://schemas.microsoft.com/office/word/2010/wordml" xmlns:w15="http://schemas.microsoft.com/office/word/2012/wordml" xmlns:w16cex="http://schemas.microsoft.com/office/word/2018/wordml/cex" xmlns:w16cid="http://schemas.microsoft.com/office/word/2016/wordml/cid" xmlns:w16="http://schemas.microsoft.com/office/word/2018/wordml" xmlns:w16sdtdh="http://schemas.microsoft.com/office/word/2020/wordml/sdtdatahash" xmlns:w16se="http://schemas.microsoft.com/office/word/2015/wordml/symex" xmlns:wpg="http://schemas.microsoft.com/office/word/2010/wordprocessingGroup" xmlns:wpi="http://schemas.microsoft.com/office/word/2010/wordprocessingInk" xmlns:wne="http://schemas.microsoft.com/office/word/2006/wordml" xmlns:wps="http://schemas.microsoft.com/office/word/2010/wordprocessingShape" mc:Ignorable="w14 w15 w16se w16cid w16 w16cex w16sdtdh wp14">
   <w:abstractNum w:abstractNumId="0" w15:restartNumberingAfterBreak="0">
     <w:nsid w:val="0D5B7E2F"/>
     <w:multiLevelType w:val="hybridMultilevel"/>
@@ -7054,31 +6242,31 @@
       </w:pPr>
     </w:lvl>
   </w:abstractNum>
-  <w:num w:numId="1">
+  <w:num w:numId="1" w16cid:durableId="1929118722">
     <w:abstractNumId w:val="4"/>
   </w:num>
-  <w:num w:numId="2">
+  <w:num w:numId="2" w16cid:durableId="1864705018">
     <w:abstractNumId w:val="2"/>
   </w:num>
-  <w:num w:numId="3">
+  <w:num w:numId="3" w16cid:durableId="513417762">
     <w:abstractNumId w:val="6"/>
   </w:num>
-  <w:num w:numId="4">
+  <w:num w:numId="4" w16cid:durableId="578825978">
     <w:abstractNumId w:val="8"/>
   </w:num>
-  <w:num w:numId="5">
+  <w:num w:numId="5" w16cid:durableId="746804082">
     <w:abstractNumId w:val="7"/>
   </w:num>
-  <w:num w:numId="6">
+  <w:num w:numId="6" w16cid:durableId="1257784161">
     <w:abstractNumId w:val="5"/>
   </w:num>
-  <w:num w:numId="7">
+  <w:num w:numId="7" w16cid:durableId="1760562246">
     <w:abstractNumId w:val="0"/>
   </w:num>
-  <w:num w:numId="8">
+  <w:num w:numId="8" w16cid:durableId="694426893">
     <w:abstractNumId w:val="3"/>
   </w:num>
-  <w:num w:numId="9">
+  <w:num w:numId="9" w16cid:durableId="656766764">
     <w:abstractNumId w:val="4"/>
     <w:lvlOverride w:ilvl="0">
       <w:startOverride w:val="1"/>
@@ -7108,7 +6296,7 @@
       <w:startOverride w:val="1"/>
     </w:lvlOverride>
   </w:num>
-  <w:num w:numId="10">
+  <w:num w:numId="10" w16cid:durableId="2110850123">
     <w:abstractNumId w:val="1"/>
   </w:num>
 </w:numbering>
@@ -7237,6 +6425,7 @@
     <w:lsdException w:name="HTML Sample" w:semiHidden="1" w:unhideWhenUsed="1"/>
     <w:lsdException w:name="HTML Typewriter" w:semiHidden="1" w:unhideWhenUsed="1"/>
     <w:lsdException w:name="HTML Variable" w:semiHidden="1" w:unhideWhenUsed="1"/>
+    <w:lsdException w:name="Normal Table" w:semiHidden="1" w:unhideWhenUsed="1"/>
     <w:lsdException w:name="annotation subject" w:semiHidden="1" w:unhideWhenUsed="1"/>
     <w:lsdException w:name="No List" w:semiHidden="1" w:unhideWhenUsed="1"/>
     <w:lsdException w:name="Outline List 1" w:semiHidden="1" w:unhideWhenUsed="1"/>
@@ -7279,8 +6468,11 @@
     <w:lsdException w:name="Table Contemporary" w:semiHidden="1" w:unhideWhenUsed="1"/>
     <w:lsdException w:name="Table Elegant" w:semiHidden="1" w:unhideWhenUsed="1"/>
     <w:lsdException w:name="Table Professional" w:semiHidden="1" w:unhideWhenUsed="1"/>
+    <w:lsdException w:name="Table Subtle 1" w:semiHidden="1" w:unhideWhenUsed="1"/>
     <w:lsdException w:name="Table Subtle 2" w:semiHidden="1" w:unhideWhenUsed="1"/>
     <w:lsdException w:name="Table Web 1" w:semiHidden="1" w:unhideWhenUsed="1"/>
+    <w:lsdException w:name="Table Web 2" w:semiHidden="1" w:unhideWhenUsed="1"/>
+    <w:lsdException w:name="Table Web 3" w:semiHidden="1" w:unhideWhenUsed="1"/>
     <w:lsdException w:name="Balloon Text" w:semiHidden="1" w:unhideWhenUsed="1"/>
     <w:lsdException w:name="Table Grid" w:uiPriority="39"/>
     <w:lsdException w:name="Table Theme" w:semiHidden="1" w:unhideWhenUsed="1"/>
@@ -7702,7 +6894,7 @@
 </file>
 
 <file path=word/glossary/document.xml><?xml version="1.0" encoding="utf-8"?>
-<w:glossaryDocument xmlns:wpc="http://schemas.microsoft.com/office/word/2010/wordprocessingCanvas" xmlns:cx="http://schemas.microsoft.com/office/drawing/2014/chartex" xmlns:cx1="http://schemas.microsoft.com/office/drawing/2015/9/8/chartex" xmlns:cx2="http://schemas.microsoft.com/office/drawing/2015/10/21/chartex" xmlns:cx3="http://schemas.microsoft.com/office/drawing/2016/5/9/chartex" xmlns:cx4="http://schemas.microsoft.com/office/drawing/2016/5/10/chartex" xmlns:cx5="http://schemas.microsoft.com/office/drawing/2016/5/11/chartex" xmlns:cx6="http://schemas.microsoft.com/office/drawing/2016/5/12/chartex" xmlns:cx7="http://schemas.microsoft.com/office/drawing/2016/5/13/chartex" xmlns:cx8="http://schemas.microsoft.com/office/drawing/2016/5/14/chartex" xmlns:mc="http://schemas.openxmlformats.org/markup-compatibility/2006" xmlns:aink="http://schemas.microsoft.com/office/drawing/2016/ink" xmlns:am3d="http://schemas.microsoft.com/office/drawing/2017/model3d" xmlns:o="urn:schemas-microsoft-com:office:office" xmlns:r="http://schemas.openxmlformats.org/officeDocument/2006/relationships" xmlns:m="http://schemas.openxmlformats.org/officeDocument/2006/math" xmlns:v="urn:schemas-microsoft-com:vml" xmlns:wp14="http://schemas.microsoft.com/office/word/2010/wordprocessingDrawing" xmlns:wp="http://schemas.openxmlformats.org/drawingml/2006/wordprocessingDrawing" xmlns:w10="urn:schemas-microsoft-com:office:word" xmlns:w="http://schemas.openxmlformats.org/wordprocessingml/2006/main" xmlns:w14="http://schemas.microsoft.com/office/word/2010/wordml" xmlns:w15="http://schemas.microsoft.com/office/word/2012/wordml" xmlns:w16cex="http://schemas.microsoft.com/office/word/2018/wordml/cex" xmlns:w16cid="http://schemas.microsoft.com/office/word/2016/wordml/cid" xmlns:w16="http://schemas.microsoft.com/office/word/2018/wordml" xmlns:w16sdtdh="http://schemas.microsoft.com/office/word/2020/wordml/sdtdatahash" xmlns:w16se="http://schemas.microsoft.com/office/word/2015/wordml/symex" xmlns:wpg="http://schemas.microsoft.com/office/word/2010/wordprocessingGroup" xmlns:wpi="http://schemas.microsoft.com/office/word/2010/wordprocessingInk" xmlns:wne="http://schemas.microsoft.com/office/word/2006/wordml" xmlns:wps="http://schemas.microsoft.com/office/word/2010/wordprocessingShape" mc:Ignorable="w14 w15 w16se w16cid w16 w16cex w16sdtdh wp14">
+<w:glossaryDocument xmlns:wpc="http://schemas.microsoft.com/office/word/2010/wordprocessingCanvas" xmlns:cx="http://schemas.microsoft.com/office/drawing/2014/chartex" xmlns:cx1="http://schemas.microsoft.com/office/drawing/2015/9/8/chartex" xmlns:cx2="http://schemas.microsoft.com/office/drawing/2015/10/21/chartex" xmlns:cx3="http://schemas.microsoft.com/office/drawing/2016/5/9/chartex" xmlns:cx4="http://schemas.microsoft.com/office/drawing/2016/5/10/chartex" xmlns:cx5="http://schemas.microsoft.com/office/drawing/2016/5/11/chartex" xmlns:cx6="http://schemas.microsoft.com/office/drawing/2016/5/12/chartex" xmlns:cx7="http://schemas.microsoft.com/office/drawing/2016/5/13/chartex" xmlns:cx8="http://schemas.microsoft.com/office/drawing/2016/5/14/chartex" xmlns:mc="http://schemas.openxmlformats.org/markup-compatibility/2006" xmlns:aink="http://schemas.microsoft.com/office/drawing/2016/ink" xmlns:am3d="http://schemas.microsoft.com/office/drawing/2017/model3d" xmlns:o="urn:schemas-microsoft-com:office:office" xmlns:oel="http://schemas.microsoft.com/office/2019/extlst" xmlns:r="http://schemas.openxmlformats.org/officeDocument/2006/relationships" xmlns:m="http://schemas.openxmlformats.org/officeDocument/2006/math" xmlns:v="urn:schemas-microsoft-com:vml" xmlns:wp14="http://schemas.microsoft.com/office/word/2010/wordprocessingDrawing" xmlns:wp="http://schemas.openxmlformats.org/drawingml/2006/wordprocessingDrawing" xmlns:w10="urn:schemas-microsoft-com:office:word" xmlns:w="http://schemas.openxmlformats.org/wordprocessingml/2006/main" xmlns:w14="http://schemas.microsoft.com/office/word/2010/wordml" xmlns:w15="http://schemas.microsoft.com/office/word/2012/wordml" xmlns:w16cex="http://schemas.microsoft.com/office/word/2018/wordml/cex" xmlns:w16cid="http://schemas.microsoft.com/office/word/2016/wordml/cid" xmlns:w16="http://schemas.microsoft.com/office/word/2018/wordml" xmlns:w16sdtdh="http://schemas.microsoft.com/office/word/2020/wordml/sdtdatahash" xmlns:w16se="http://schemas.microsoft.com/office/word/2015/wordml/symex" xmlns:wpg="http://schemas.microsoft.com/office/word/2010/wordprocessingGroup" xmlns:wpi="http://schemas.microsoft.com/office/word/2010/wordprocessingInk" xmlns:wne="http://schemas.microsoft.com/office/word/2006/wordml" xmlns:wps="http://schemas.microsoft.com/office/word/2010/wordprocessingShape" mc:Ignorable="w14 w15 w16se w16cid w16 w16cex w16sdtdh wp14">
   <w:docParts>
     <w:docPart>
       <w:docPartPr>
@@ -7883,7 +7075,7 @@
     <w:charset w:val="00"/>
     <w:family w:val="swiss"/>
     <w:pitch w:val="variable"/>
-    <w:sig w:usb0="E4002EFF" w:usb1="C000247B" w:usb2="00000009" w:usb3="00000000" w:csb0="000001FF" w:csb1="00000000"/>
+    <w:sig w:usb0="E4002EFF" w:usb1="C200247B" w:usb2="00000009" w:usb3="00000000" w:csb0="000001FF" w:csb1="00000000"/>
   </w:font>
   <w:font w:name="Arial">
     <w:panose1 w:val="020B0604020202020204"/>
@@ -7900,14 +7092,12 @@
     <w:sig w:usb0="E4002EFF" w:usb1="C000E47F" w:usb2="00000009" w:usb3="00000000" w:csb0="000001FF" w:csb1="00000000"/>
   </w:font>
   <w:font w:name="Roboto">
-    <w:altName w:val="Times New Roman"/>
     <w:charset w:val="00"/>
     <w:family w:val="auto"/>
     <w:pitch w:val="variable"/>
-    <w:sig w:usb0="E00002FF" w:usb1="5000205B" w:usb2="00000020" w:usb3="00000000" w:csb0="0000019F" w:csb1="00000000"/>
+    <w:sig w:usb0="E0000AFF" w:usb1="5000217F" w:usb2="00000021" w:usb3="00000000" w:csb0="0000019F" w:csb1="00000000"/>
   </w:font>
   <w:font w:name="DengXian Light">
-    <w:altName w:val="等线 Light"/>
     <w:charset w:val="86"/>
     <w:family w:val="auto"/>
     <w:pitch w:val="variable"/>
@@ -7918,15 +7108,15 @@
     <w:charset w:val="00"/>
     <w:family w:val="swiss"/>
     <w:pitch w:val="variable"/>
-    <w:sig w:usb0="E4002EFF" w:usb1="C000247B" w:usb2="00000009" w:usb3="00000000" w:csb0="000001FF" w:csb1="00000000"/>
+    <w:sig w:usb0="E4002EFF" w:usb1="C200247B" w:usb2="00000009" w:usb3="00000000" w:csb0="000001FF" w:csb1="00000000"/>
   </w:font>
   <w:font w:name="DengXian">
     <w:altName w:val="等线"/>
     <w:panose1 w:val="02010600030101010101"/>
     <w:charset w:val="86"/>
-    <w:family w:val="auto"/>
-    <w:pitch w:val="variable"/>
-    <w:sig w:usb0="A00002BF" w:usb1="38CF7CFA" w:usb2="00000016" w:usb3="00000000" w:csb0="0004000F" w:csb1="00000000"/>
+    <w:family w:val="modern"/>
+    <w:pitch w:val="fixed"/>
+    <w:sig w:usb0="00000001" w:usb1="080E0000" w:usb2="00000010" w:usb3="00000000" w:csb0="00040000" w:csb1="00000000"/>
   </w:font>
 </w:fonts>
 </file>
@@ -7948,6 +7138,7 @@
   <w:rsids>
     <w:rsidRoot w:val="00D0613F"/>
     <w:rsid w:val="00011EE1"/>
+    <w:rsid w:val="000E1309"/>
     <w:rsid w:val="0022019E"/>
     <w:rsid w:val="002E133D"/>
     <w:rsid w:val="008521C0"/>
@@ -8098,6 +7289,7 @@
     <w:lsdException w:name="HTML Sample" w:semiHidden="1" w:unhideWhenUsed="1"/>
     <w:lsdException w:name="HTML Typewriter" w:semiHidden="1" w:unhideWhenUsed="1"/>
     <w:lsdException w:name="HTML Variable" w:semiHidden="1" w:unhideWhenUsed="1"/>
+    <w:lsdException w:name="Normal Table" w:semiHidden="1" w:unhideWhenUsed="1"/>
     <w:lsdException w:name="annotation subject" w:semiHidden="1" w:unhideWhenUsed="1"/>
     <w:lsdException w:name="No List" w:semiHidden="1" w:unhideWhenUsed="1"/>
     <w:lsdException w:name="Outline List 1" w:semiHidden="1" w:unhideWhenUsed="1"/>
@@ -8140,8 +7332,11 @@
     <w:lsdException w:name="Table Contemporary" w:semiHidden="1" w:unhideWhenUsed="1"/>
     <w:lsdException w:name="Table Elegant" w:semiHidden="1" w:unhideWhenUsed="1"/>
     <w:lsdException w:name="Table Professional" w:semiHidden="1" w:unhideWhenUsed="1"/>
+    <w:lsdException w:name="Table Subtle 1" w:semiHidden="1" w:unhideWhenUsed="1"/>
     <w:lsdException w:name="Table Subtle 2" w:semiHidden="1" w:unhideWhenUsed="1"/>
     <w:lsdException w:name="Table Web 1" w:semiHidden="1" w:unhideWhenUsed="1"/>
+    <w:lsdException w:name="Table Web 2" w:semiHidden="1" w:unhideWhenUsed="1"/>
+    <w:lsdException w:name="Table Web 3" w:semiHidden="1" w:unhideWhenUsed="1"/>
     <w:lsdException w:name="Balloon Text" w:semiHidden="1" w:unhideWhenUsed="1"/>
     <w:lsdException w:name="Table Grid" w:uiPriority="39"/>
     <w:lsdException w:name="Table Theme" w:semiHidden="1" w:unhideWhenUsed="1"/>
@@ -8735,11 +7930,11 @@
 </file>
 
 <file path=customXml/item1.xml><?xml version="1.0" encoding="utf-8"?>
-<b:Sources xmlns:b="http://schemas.openxmlformats.org/officeDocument/2006/bibliography" xmlns="http://schemas.openxmlformats.org/officeDocument/2006/bibliography" SelectedStyle="\APASixthEditionOfficeOnline.xsl" StyleName="APA" Version="6"/>
+<Session xmlns="http://schemas.business-integrity.com/dealbuilder/2006/answers"/>
 </file>
 
 <file path=customXml/item2.xml><?xml version="1.0" encoding="utf-8"?>
-<Session xmlns="http://schemas.business-integrity.com/dealbuilder/2006/answers"/>
+<b:Sources xmlns:b="http://schemas.openxmlformats.org/officeDocument/2006/bibliography" xmlns="http://schemas.openxmlformats.org/officeDocument/2006/bibliography" SelectedStyle="\APASixthEditionOfficeOnline.xsl" StyleName="APA" Version="6"/>
 </file>
 
 <file path=customXml/item3.xml><?xml version="1.0" encoding="utf-8"?>
@@ -8747,17 +7942,17 @@
 </file>
 
 <file path=customXml/itemProps1.xml><?xml version="1.0" encoding="utf-8"?>
-<ds:datastoreItem xmlns:ds="http://schemas.openxmlformats.org/officeDocument/2006/customXml" ds:itemID="{A4C50626-4E98-4BC1-9FC2-D416F799223C}">
+<ds:datastoreItem xmlns:ds="http://schemas.openxmlformats.org/officeDocument/2006/customXml" ds:itemID="{79580D09-4B8A-49DD-8493-6A91B9F595B8}">
   <ds:schemaRefs>
-    <ds:schemaRef ds:uri="http://schemas.openxmlformats.org/officeDocument/2006/bibliography"/>
+    <ds:schemaRef ds:uri="http://schemas.business-integrity.com/dealbuilder/2006/answers"/>
   </ds:schemaRefs>
 </ds:datastoreItem>
 </file>
 
 <file path=customXml/itemProps2.xml><?xml version="1.0" encoding="utf-8"?>
-<ds:datastoreItem xmlns:ds="http://schemas.openxmlformats.org/officeDocument/2006/customXml" ds:itemID="{79580D09-4B8A-49DD-8493-6A91B9F595B8}">
+<ds:datastoreItem xmlns:ds="http://schemas.openxmlformats.org/officeDocument/2006/customXml" ds:itemID="{A4C50626-4E98-4BC1-9FC2-D416F799223C}">
   <ds:schemaRefs>
-    <ds:schemaRef ds:uri="http://schemas.business-integrity.com/dealbuilder/2006/answers"/>
+    <ds:schemaRef ds:uri="http://schemas.openxmlformats.org/officeDocument/2006/bibliography"/>
   </ds:schemaRefs>
 </ds:datastoreItem>
 </file>

</xml_diff>